<commit_message>
Complemento da estrutura do Relatório/Manual
Inseridos os emails e afiliações dos integrantes (conforme Roteiro para elaboração de Manual na pasta material de Apoio),

Inserida Página da Lista de Figuras

Inserida Página da Lista de Tabelas
</commit_message>
<xml_diff>
--- a/Relatório.docx
+++ b/Relatório.docx
@@ -16,6 +16,7 @@
       <w:r>
         <w:rPr>
           <w:rFonts w:ascii="Arial" w:hAnsi="Arial" w:cs="Arial"/>
+          <w:noProof/>
           <w:sz w:val="24"/>
           <w:szCs w:val="24"/>
         </w:rPr>
@@ -701,6 +702,17 @@
         <w:lastRenderedPageBreak/>
         <w:t>CLICIANE LAGO SILVA</w:t>
       </w:r>
+      <w:r>
+        <w:rPr>
+          <w:rFonts w:ascii="Arial" w:eastAsia="Times New Roman" w:hAnsi="Arial" w:cs="Arial"/>
+          <w:color w:val="000000"/>
+          <w:sz w:val="24"/>
+          <w:szCs w:val="24"/>
+          <w:vertAlign w:val="superscript"/>
+          <w:lang w:eastAsia="pt-BR"/>
+        </w:rPr>
+        <w:t>1</w:t>
+      </w:r>
     </w:p>
     <w:p>
       <w:pPr>
@@ -708,20 +720,42 @@
         <w:jc w:val="center"/>
         <w:rPr>
           <w:rFonts w:ascii="Arial" w:eastAsia="Times New Roman" w:hAnsi="Arial" w:cs="Arial"/>
-          <w:sz w:val="24"/>
-          <w:szCs w:val="24"/>
-          <w:lang w:eastAsia="pt-BR"/>
-        </w:rPr>
-      </w:pPr>
-      <w:r>
-        <w:rPr>
-          <w:rFonts w:ascii="Arial" w:eastAsia="Times New Roman" w:hAnsi="Arial" w:cs="Arial"/>
           <w:color w:val="000000"/>
           <w:sz w:val="24"/>
           <w:szCs w:val="24"/>
           <w:lang w:eastAsia="pt-BR"/>
         </w:rPr>
+      </w:pPr>
+      <w:r>
+        <w:rPr>
+          <w:rFonts w:ascii="Arial" w:eastAsia="Times New Roman" w:hAnsi="Arial" w:cs="Arial"/>
+          <w:color w:val="000000"/>
+          <w:sz w:val="24"/>
+          <w:szCs w:val="24"/>
+          <w:lang w:eastAsia="pt-BR"/>
+        </w:rPr>
         <w:t>HARRISON RIGUEIRA DE FREITAS</w:t>
+      </w:r>
+      <w:r>
+        <w:rPr>
+          <w:rFonts w:ascii="Arial" w:eastAsia="Times New Roman" w:hAnsi="Arial" w:cs="Arial"/>
+          <w:color w:val="000000"/>
+          <w:sz w:val="24"/>
+          <w:szCs w:val="24"/>
+          <w:vertAlign w:val="superscript"/>
+          <w:lang w:eastAsia="pt-BR"/>
+        </w:rPr>
+        <w:t>2</w:t>
+      </w:r>
+      <w:r>
+        <w:rPr>
+          <w:rFonts w:ascii="Arial" w:eastAsia="Times New Roman" w:hAnsi="Arial" w:cs="Arial"/>
+          <w:color w:val="000000"/>
+          <w:sz w:val="24"/>
+          <w:szCs w:val="24"/>
+          <w:lang w:eastAsia="pt-BR"/>
+        </w:rPr>
+        <w:t xml:space="preserve"> </w:t>
       </w:r>
     </w:p>
     <w:p>
@@ -730,19 +764,20 @@
         <w:jc w:val="center"/>
         <w:rPr>
           <w:rFonts w:ascii="Arial" w:eastAsia="Times New Roman" w:hAnsi="Arial" w:cs="Arial"/>
-          <w:sz w:val="24"/>
-          <w:szCs w:val="24"/>
-          <w:lang w:eastAsia="pt-BR"/>
-        </w:rPr>
-      </w:pPr>
-      <w:r>
-        <w:rPr>
-          <w:rFonts w:ascii="Arial" w:eastAsia="Times New Roman" w:hAnsi="Arial" w:cs="Arial"/>
           <w:color w:val="000000"/>
           <w:sz w:val="24"/>
           <w:szCs w:val="24"/>
           <w:lang w:eastAsia="pt-BR"/>
         </w:rPr>
+      </w:pPr>
+      <w:r>
+        <w:rPr>
+          <w:rFonts w:ascii="Arial" w:eastAsia="Times New Roman" w:hAnsi="Arial" w:cs="Arial"/>
+          <w:color w:val="000000"/>
+          <w:sz w:val="24"/>
+          <w:szCs w:val="24"/>
+          <w:lang w:eastAsia="pt-BR"/>
+        </w:rPr>
         <w:t>ÍCARO BRITO</w:t>
       </w:r>
       <w:r>
@@ -754,6 +789,17 @@
           <w:lang w:eastAsia="pt-BR"/>
         </w:rPr>
         <w:t xml:space="preserve"> DA SILVA SANTOS</w:t>
+      </w:r>
+      <w:r>
+        <w:rPr>
+          <w:rFonts w:ascii="Arial" w:eastAsia="Times New Roman" w:hAnsi="Arial" w:cs="Arial"/>
+          <w:color w:val="000000"/>
+          <w:sz w:val="24"/>
+          <w:szCs w:val="24"/>
+          <w:vertAlign w:val="superscript"/>
+          <w:lang w:eastAsia="pt-BR"/>
+        </w:rPr>
+        <w:t>3</w:t>
       </w:r>
     </w:p>
     <w:p>
@@ -762,20 +808,32 @@
         <w:jc w:val="center"/>
         <w:rPr>
           <w:rFonts w:ascii="Arial" w:eastAsia="Times New Roman" w:hAnsi="Arial" w:cs="Arial"/>
-          <w:sz w:val="24"/>
-          <w:szCs w:val="24"/>
-          <w:lang w:eastAsia="pt-BR"/>
-        </w:rPr>
-      </w:pPr>
-      <w:r>
-        <w:rPr>
-          <w:rFonts w:ascii="Arial" w:eastAsia="Times New Roman" w:hAnsi="Arial" w:cs="Arial"/>
           <w:color w:val="000000"/>
           <w:sz w:val="24"/>
           <w:szCs w:val="24"/>
           <w:lang w:eastAsia="pt-BR"/>
         </w:rPr>
+      </w:pPr>
+      <w:r>
+        <w:rPr>
+          <w:rFonts w:ascii="Arial" w:eastAsia="Times New Roman" w:hAnsi="Arial" w:cs="Arial"/>
+          <w:color w:val="000000"/>
+          <w:sz w:val="24"/>
+          <w:szCs w:val="24"/>
+          <w:lang w:eastAsia="pt-BR"/>
+        </w:rPr>
         <w:t>MATHEUS OLIVER DE CARVALHO CERQUEIRA</w:t>
+      </w:r>
+      <w:r>
+        <w:rPr>
+          <w:rFonts w:ascii="Arial" w:eastAsia="Times New Roman" w:hAnsi="Arial" w:cs="Arial"/>
+          <w:color w:val="000000"/>
+          <w:sz w:val="24"/>
+          <w:szCs w:val="24"/>
+          <w:vertAlign w:val="superscript"/>
+          <w:lang w:eastAsia="pt-BR"/>
+        </w:rPr>
+        <w:t>4</w:t>
       </w:r>
     </w:p>
     <w:p>
@@ -784,20 +842,42 @@
         <w:jc w:val="center"/>
         <w:rPr>
           <w:rFonts w:ascii="Arial" w:eastAsia="Times New Roman" w:hAnsi="Arial" w:cs="Arial"/>
-          <w:sz w:val="24"/>
-          <w:szCs w:val="24"/>
-          <w:lang w:eastAsia="pt-BR"/>
-        </w:rPr>
-      </w:pPr>
-      <w:r>
-        <w:rPr>
-          <w:rFonts w:ascii="Arial" w:eastAsia="Times New Roman" w:hAnsi="Arial" w:cs="Arial"/>
           <w:color w:val="000000"/>
           <w:sz w:val="24"/>
           <w:szCs w:val="24"/>
           <w:lang w:eastAsia="pt-BR"/>
         </w:rPr>
+      </w:pPr>
+      <w:r>
+        <w:rPr>
+          <w:rFonts w:ascii="Arial" w:eastAsia="Times New Roman" w:hAnsi="Arial" w:cs="Arial"/>
+          <w:color w:val="000000"/>
+          <w:sz w:val="24"/>
+          <w:szCs w:val="24"/>
+          <w:lang w:eastAsia="pt-BR"/>
+        </w:rPr>
         <w:t>SAMUEL LIMA DE FARIAS</w:t>
+      </w:r>
+      <w:r>
+        <w:rPr>
+          <w:rFonts w:ascii="Arial" w:eastAsia="Times New Roman" w:hAnsi="Arial" w:cs="Arial"/>
+          <w:color w:val="000000"/>
+          <w:sz w:val="24"/>
+          <w:szCs w:val="24"/>
+          <w:vertAlign w:val="superscript"/>
+          <w:lang w:eastAsia="pt-BR"/>
+        </w:rPr>
+        <w:t>5</w:t>
+      </w:r>
+      <w:r>
+        <w:rPr>
+          <w:rFonts w:ascii="Arial" w:eastAsia="Times New Roman" w:hAnsi="Arial" w:cs="Arial"/>
+          <w:color w:val="000000"/>
+          <w:sz w:val="24"/>
+          <w:szCs w:val="24"/>
+          <w:lang w:eastAsia="pt-BR"/>
+        </w:rPr>
+        <w:t xml:space="preserve"> </w:t>
       </w:r>
     </w:p>
     <w:p>
@@ -964,6 +1044,7 @@
           <w:rFonts w:ascii="Arial" w:hAnsi="Arial" w:cs="Arial"/>
           <w:sz w:val="24"/>
           <w:szCs w:val="24"/>
+          <w:u w:val="single"/>
         </w:rPr>
       </w:pPr>
     </w:p>
@@ -1003,13 +1084,22 @@
     <w:p>
       <w:pPr>
         <w:spacing w:after="0" w:line="240" w:lineRule="auto"/>
-        <w:jc w:val="center"/>
-        <w:rPr>
-          <w:rFonts w:ascii="Arial" w:hAnsi="Arial" w:cs="Arial"/>
-          <w:sz w:val="24"/>
-          <w:szCs w:val="24"/>
-        </w:rPr>
-      </w:pPr>
+        <w:ind w:left="4395"/>
+        <w:jc w:val="both"/>
+        <w:rPr>
+          <w:rFonts w:ascii="Arial" w:hAnsi="Arial" w:cs="Arial"/>
+          <w:sz w:val="24"/>
+          <w:szCs w:val="24"/>
+        </w:rPr>
+      </w:pPr>
+      <w:r>
+        <w:rPr>
+          <w:rFonts w:ascii="Arial" w:hAnsi="Arial" w:cs="Arial"/>
+          <w:sz w:val="24"/>
+          <w:szCs w:val="24"/>
+        </w:rPr>
+        <w:t>Relatório acerca da construção de um ROV, apresentado como requisito para aprovação na disciplina ENG633 -Sistemas Mecatrônicos, como parte do Programa de Pós-Graduação em Mecatrônica da Universidade Federal da Bahia</w:t>
+      </w:r>
     </w:p>
     <w:p>
       <w:pPr>
@@ -1022,14 +1112,6 @@
           <w:szCs w:val="24"/>
         </w:rPr>
       </w:pPr>
-      <w:r>
-        <w:rPr>
-          <w:rFonts w:ascii="Arial" w:hAnsi="Arial" w:cs="Arial"/>
-          <w:sz w:val="24"/>
-          <w:szCs w:val="24"/>
-        </w:rPr>
-        <w:t>Relatório acerca da construção de um ROV, apresentado como requisito para aprovação na disciplina ENG633 -Sistemas Mecatrônicos, como parte do Programa de Pós-Graduação em Mecatrônica da Universidade Federal da Bahia</w:t>
-      </w:r>
     </w:p>
     <w:p>
       <w:pPr>
@@ -1042,6 +1124,42 @@
           <w:szCs w:val="24"/>
         </w:rPr>
       </w:pPr>
+      <w:r>
+        <w:rPr>
+          <w:rFonts w:ascii="Arial" w:hAnsi="Arial" w:cs="Arial"/>
+          <w:sz w:val="24"/>
+          <w:szCs w:val="24"/>
+        </w:rPr>
+        <w:t xml:space="preserve">Orientador: Prof. Dr. </w:t>
+      </w:r>
+      <w:proofErr w:type="spellStart"/>
+      <w:r>
+        <w:rPr>
+          <w:rFonts w:ascii="Arial" w:hAnsi="Arial" w:cs="Arial"/>
+          <w:sz w:val="24"/>
+          <w:szCs w:val="24"/>
+        </w:rPr>
+        <w:t>Leizer</w:t>
+      </w:r>
+      <w:proofErr w:type="spellEnd"/>
+      <w:r>
+        <w:rPr>
+          <w:rFonts w:ascii="Arial" w:hAnsi="Arial" w:cs="Arial"/>
+          <w:sz w:val="24"/>
+          <w:szCs w:val="24"/>
+        </w:rPr>
+        <w:t xml:space="preserve"> </w:t>
+      </w:r>
+      <w:proofErr w:type="spellStart"/>
+      <w:r>
+        <w:rPr>
+          <w:rFonts w:ascii="Arial" w:hAnsi="Arial" w:cs="Arial"/>
+          <w:sz w:val="24"/>
+          <w:szCs w:val="24"/>
+        </w:rPr>
+        <w:t>Schnitman</w:t>
+      </w:r>
+      <w:proofErr w:type="spellEnd"/>
     </w:p>
     <w:p>
       <w:pPr>
@@ -1054,175 +1172,6 @@
           <w:szCs w:val="24"/>
         </w:rPr>
       </w:pPr>
-      <w:r>
-        <w:rPr>
-          <w:rFonts w:ascii="Arial" w:hAnsi="Arial" w:cs="Arial"/>
-          <w:sz w:val="24"/>
-          <w:szCs w:val="24"/>
-        </w:rPr>
-        <w:t xml:space="preserve">Orientador: Prof. Dr. </w:t>
-      </w:r>
-      <w:proofErr w:type="spellStart"/>
-      <w:r>
-        <w:rPr>
-          <w:rFonts w:ascii="Arial" w:hAnsi="Arial" w:cs="Arial"/>
-          <w:sz w:val="24"/>
-          <w:szCs w:val="24"/>
-        </w:rPr>
-        <w:t>Leizer</w:t>
-      </w:r>
-      <w:proofErr w:type="spellEnd"/>
-      <w:r>
-        <w:rPr>
-          <w:rFonts w:ascii="Arial" w:hAnsi="Arial" w:cs="Arial"/>
-          <w:sz w:val="24"/>
-          <w:szCs w:val="24"/>
-        </w:rPr>
-        <w:t xml:space="preserve"> </w:t>
-      </w:r>
-      <w:proofErr w:type="spellStart"/>
-      <w:r>
-        <w:rPr>
-          <w:rFonts w:ascii="Arial" w:hAnsi="Arial" w:cs="Arial"/>
-          <w:sz w:val="24"/>
-          <w:szCs w:val="24"/>
-        </w:rPr>
-        <w:t>Schnitman</w:t>
-      </w:r>
-      <w:proofErr w:type="spellEnd"/>
-    </w:p>
-    <w:p>
-      <w:pPr>
-        <w:spacing w:after="0" w:line="240" w:lineRule="auto"/>
-        <w:ind w:left="4395"/>
-        <w:jc w:val="both"/>
-        <w:rPr>
-          <w:rFonts w:ascii="Arial" w:hAnsi="Arial" w:cs="Arial"/>
-          <w:sz w:val="24"/>
-          <w:szCs w:val="24"/>
-        </w:rPr>
-      </w:pPr>
-    </w:p>
-    <w:p>
-      <w:pPr>
-        <w:spacing w:after="0" w:line="240" w:lineRule="auto"/>
-        <w:jc w:val="both"/>
-        <w:rPr>
-          <w:rFonts w:ascii="Arial" w:hAnsi="Arial" w:cs="Arial"/>
-          <w:sz w:val="24"/>
-          <w:szCs w:val="24"/>
-        </w:rPr>
-      </w:pPr>
-    </w:p>
-    <w:p>
-      <w:pPr>
-        <w:spacing w:after="0" w:line="240" w:lineRule="auto"/>
-        <w:jc w:val="both"/>
-        <w:rPr>
-          <w:rFonts w:ascii="Arial" w:hAnsi="Arial" w:cs="Arial"/>
-          <w:sz w:val="24"/>
-          <w:szCs w:val="24"/>
-        </w:rPr>
-      </w:pPr>
-    </w:p>
-    <w:p>
-      <w:pPr>
-        <w:spacing w:after="0" w:line="240" w:lineRule="auto"/>
-        <w:jc w:val="both"/>
-        <w:rPr>
-          <w:rFonts w:ascii="Arial" w:hAnsi="Arial" w:cs="Arial"/>
-          <w:sz w:val="24"/>
-          <w:szCs w:val="24"/>
-        </w:rPr>
-      </w:pPr>
-    </w:p>
-    <w:p>
-      <w:pPr>
-        <w:spacing w:after="0" w:line="240" w:lineRule="auto"/>
-        <w:jc w:val="both"/>
-        <w:rPr>
-          <w:rFonts w:ascii="Arial" w:hAnsi="Arial" w:cs="Arial"/>
-          <w:sz w:val="24"/>
-          <w:szCs w:val="24"/>
-        </w:rPr>
-      </w:pPr>
-    </w:p>
-    <w:p>
-      <w:pPr>
-        <w:spacing w:after="0" w:line="240" w:lineRule="auto"/>
-        <w:jc w:val="both"/>
-        <w:rPr>
-          <w:rFonts w:ascii="Arial" w:hAnsi="Arial" w:cs="Arial"/>
-          <w:sz w:val="24"/>
-          <w:szCs w:val="24"/>
-        </w:rPr>
-      </w:pPr>
-    </w:p>
-    <w:p>
-      <w:pPr>
-        <w:spacing w:after="0" w:line="240" w:lineRule="auto"/>
-        <w:jc w:val="both"/>
-        <w:rPr>
-          <w:rFonts w:ascii="Arial" w:hAnsi="Arial" w:cs="Arial"/>
-          <w:sz w:val="24"/>
-          <w:szCs w:val="24"/>
-        </w:rPr>
-      </w:pPr>
-    </w:p>
-    <w:p>
-      <w:pPr>
-        <w:spacing w:after="0" w:line="240" w:lineRule="auto"/>
-        <w:jc w:val="both"/>
-        <w:rPr>
-          <w:rFonts w:ascii="Arial" w:hAnsi="Arial" w:cs="Arial"/>
-          <w:sz w:val="24"/>
-          <w:szCs w:val="24"/>
-        </w:rPr>
-      </w:pPr>
-    </w:p>
-    <w:p>
-      <w:pPr>
-        <w:spacing w:after="0" w:line="240" w:lineRule="auto"/>
-        <w:jc w:val="both"/>
-        <w:rPr>
-          <w:rFonts w:ascii="Arial" w:hAnsi="Arial" w:cs="Arial"/>
-          <w:sz w:val="24"/>
-          <w:szCs w:val="24"/>
-        </w:rPr>
-      </w:pPr>
-    </w:p>
-    <w:p>
-      <w:pPr>
-        <w:spacing w:after="0" w:line="240" w:lineRule="auto"/>
-        <w:jc w:val="both"/>
-        <w:rPr>
-          <w:rFonts w:ascii="Arial" w:hAnsi="Arial" w:cs="Arial"/>
-          <w:sz w:val="24"/>
-          <w:szCs w:val="24"/>
-        </w:rPr>
-      </w:pPr>
-    </w:p>
-    <w:p>
-      <w:pPr>
-        <w:spacing w:after="0" w:line="240" w:lineRule="auto"/>
-        <w:jc w:val="both"/>
-        <w:rPr>
-          <w:rFonts w:ascii="Arial" w:hAnsi="Arial" w:cs="Arial"/>
-          <w:sz w:val="24"/>
-          <w:szCs w:val="24"/>
-        </w:rPr>
-      </w:pPr>
-    </w:p>
-    <w:p>
-      <w:pPr>
-        <w:spacing w:after="0" w:line="240" w:lineRule="auto"/>
-        <w:jc w:val="both"/>
-        <w:rPr>
-          <w:rFonts w:ascii="Arial" w:hAnsi="Arial" w:cs="Arial"/>
-          <w:sz w:val="24"/>
-          <w:szCs w:val="24"/>
-        </w:rPr>
-      </w:pPr>
     </w:p>
     <w:p>
       <w:pPr>
@@ -1263,21 +1212,327 @@
         <w:jc w:val="center"/>
         <w:rPr>
           <w:rFonts w:ascii="Arial" w:eastAsia="Times New Roman" w:hAnsi="Arial" w:cs="Arial"/>
-          <w:sz w:val="24"/>
-          <w:szCs w:val="24"/>
-          <w:lang w:eastAsia="pt-BR"/>
-        </w:rPr>
-      </w:pPr>
-      <w:r>
-        <w:rPr>
-          <w:rFonts w:ascii="Arial" w:eastAsia="Times New Roman" w:hAnsi="Arial" w:cs="Arial"/>
           <w:color w:val="000000"/>
           <w:sz w:val="24"/>
           <w:szCs w:val="24"/>
           <w:lang w:eastAsia="pt-BR"/>
         </w:rPr>
-        <w:t>SALVADOR</w:t>
-      </w:r>
+      </w:pPr>
+      <w:r>
+        <w:rPr>
+          <w:rFonts w:ascii="Arial" w:hAnsi="Arial" w:cs="Arial"/>
+          <w:sz w:val="24"/>
+          <w:szCs w:val="24"/>
+          <w:vertAlign w:val="superscript"/>
+        </w:rPr>
+        <w:t xml:space="preserve">1 </w:t>
+      </w:r>
+      <w:r>
+        <w:rPr>
+          <w:rFonts w:ascii="Arial" w:hAnsi="Arial" w:cs="Arial"/>
+          <w:sz w:val="24"/>
+          <w:szCs w:val="24"/>
+        </w:rPr>
+        <w:t xml:space="preserve">Universidade Federal da Bahia </w:t>
+      </w:r>
+      <w:r>
+        <w:rPr>
+          <w:rFonts w:ascii="Arial" w:eastAsia="Times New Roman" w:hAnsi="Arial" w:cs="Arial"/>
+          <w:color w:val="000000"/>
+          <w:sz w:val="24"/>
+          <w:szCs w:val="24"/>
+          <w:lang w:eastAsia="pt-BR"/>
+        </w:rPr>
+        <w:t xml:space="preserve">- </w:t>
+      </w:r>
+      <w:hyperlink r:id="rId9" w:history="1">
+        <w:r>
+          <w:rPr>
+            <w:rStyle w:val="Hyperlink"/>
+            <w:rFonts w:ascii="Arial" w:eastAsia="Times New Roman" w:hAnsi="Arial" w:cs="Arial"/>
+            <w:sz w:val="24"/>
+            <w:szCs w:val="24"/>
+            <w:lang w:eastAsia="pt-BR"/>
+          </w:rPr>
+          <w:t>clicianesilva@ufba.br</w:t>
+        </w:r>
+      </w:hyperlink>
+      <w:r>
+        <w:rPr>
+          <w:rFonts w:ascii="Arial" w:hAnsi="Arial" w:cs="Arial"/>
+          <w:sz w:val="24"/>
+          <w:szCs w:val="24"/>
+        </w:rPr>
+        <w:t xml:space="preserve">, </w:t>
+      </w:r>
+      <w:r>
+        <w:rPr>
+          <w:rFonts w:ascii="Arial" w:hAnsi="Arial" w:cs="Arial"/>
+          <w:sz w:val="24"/>
+          <w:szCs w:val="24"/>
+          <w:vertAlign w:val="superscript"/>
+        </w:rPr>
+        <w:t xml:space="preserve">2 </w:t>
+      </w:r>
+      <w:r>
+        <w:rPr>
+          <w:rFonts w:ascii="Arial" w:hAnsi="Arial" w:cs="Arial"/>
+          <w:sz w:val="24"/>
+          <w:szCs w:val="24"/>
+        </w:rPr>
+        <w:t>Universidade Federal da Bahia</w:t>
+      </w:r>
+      <w:r>
+        <w:rPr>
+          <w:rFonts w:ascii="Arial" w:eastAsia="Times New Roman" w:hAnsi="Arial" w:cs="Arial"/>
+          <w:color w:val="000000"/>
+          <w:sz w:val="24"/>
+          <w:szCs w:val="24"/>
+          <w:lang w:eastAsia="pt-BR"/>
+        </w:rPr>
+        <w:t xml:space="preserve"> - </w:t>
+      </w:r>
+      <w:hyperlink r:id="rId10" w:history="1">
+        <w:r>
+          <w:rPr>
+            <w:rStyle w:val="Hyperlink"/>
+            <w:rFonts w:ascii="Arial" w:eastAsia="Times New Roman" w:hAnsi="Arial" w:cs="Arial"/>
+            <w:sz w:val="24"/>
+            <w:szCs w:val="24"/>
+            <w:lang w:eastAsia="pt-BR"/>
+          </w:rPr>
+          <w:t>harrisonfreitas@ufba.br</w:t>
+        </w:r>
+      </w:hyperlink>
+      <w:r>
+        <w:rPr>
+          <w:rFonts w:ascii="Arial" w:hAnsi="Arial" w:cs="Arial"/>
+          <w:sz w:val="24"/>
+          <w:szCs w:val="24"/>
+        </w:rPr>
+        <w:t xml:space="preserve">, </w:t>
+      </w:r>
+      <w:r>
+        <w:rPr>
+          <w:rFonts w:ascii="Arial" w:hAnsi="Arial" w:cs="Arial"/>
+          <w:sz w:val="24"/>
+          <w:szCs w:val="24"/>
+          <w:vertAlign w:val="superscript"/>
+        </w:rPr>
+        <w:t xml:space="preserve">3 </w:t>
+      </w:r>
+      <w:r>
+        <w:rPr>
+          <w:rFonts w:ascii="Arial" w:eastAsia="Times New Roman" w:hAnsi="Arial" w:cs="Arial"/>
+          <w:color w:val="000000"/>
+          <w:sz w:val="24"/>
+          <w:szCs w:val="24"/>
+          <w:lang w:eastAsia="pt-BR"/>
+        </w:rPr>
+        <w:t>Universidade Federal da Bahia -</w:t>
+      </w:r>
+      <w:r>
+        <w:rPr>
+          <w:rFonts w:ascii="Arial" w:eastAsia="Times New Roman" w:hAnsi="Arial" w:cs="Arial"/>
+          <w:color w:val="000000"/>
+          <w:sz w:val="24"/>
+          <w:szCs w:val="24"/>
+          <w:lang w:eastAsia="pt-BR"/>
+        </w:rPr>
+        <w:t xml:space="preserve"> </w:t>
+      </w:r>
+      <w:r>
+        <w:rPr>
+          <w:rFonts w:ascii="Arial" w:eastAsia="Times New Roman" w:hAnsi="Arial" w:cs="Arial"/>
+          <w:color w:val="000000"/>
+          <w:sz w:val="24"/>
+          <w:szCs w:val="24"/>
+          <w:lang w:eastAsia="pt-BR"/>
+        </w:rPr>
+        <w:t xml:space="preserve"> </w:t>
+      </w:r>
+      <w:hyperlink r:id="rId11" w:history="1">
+        <w:r>
+          <w:rPr>
+            <w:rStyle w:val="Hyperlink"/>
+            <w:rFonts w:ascii="Arial" w:eastAsia="Times New Roman" w:hAnsi="Arial" w:cs="Arial"/>
+            <w:sz w:val="24"/>
+            <w:szCs w:val="24"/>
+            <w:lang w:eastAsia="pt-BR"/>
+          </w:rPr>
+          <w:t>icarobss@ufba.br</w:t>
+        </w:r>
+      </w:hyperlink>
+      <w:r>
+        <w:rPr>
+          <w:rFonts w:ascii="Arial" w:hAnsi="Arial" w:cs="Arial"/>
+          <w:sz w:val="24"/>
+          <w:szCs w:val="24"/>
+        </w:rPr>
+        <w:t xml:space="preserve">, </w:t>
+      </w:r>
+      <w:r>
+        <w:rPr>
+          <w:rFonts w:ascii="Arial" w:hAnsi="Arial" w:cs="Arial"/>
+          <w:sz w:val="24"/>
+          <w:szCs w:val="24"/>
+          <w:vertAlign w:val="superscript"/>
+        </w:rPr>
+        <w:t xml:space="preserve">4 </w:t>
+      </w:r>
+      <w:r>
+        <w:rPr>
+          <w:rFonts w:ascii="Arial" w:hAnsi="Arial" w:cs="Arial"/>
+          <w:sz w:val="24"/>
+          <w:szCs w:val="24"/>
+        </w:rPr>
+        <w:t>Universidade Federal da Bahia -</w:t>
+      </w:r>
+      <w:r>
+        <w:rPr>
+          <w:rFonts w:ascii="Arial" w:eastAsia="Times New Roman" w:hAnsi="Arial" w:cs="Arial"/>
+          <w:color w:val="000000"/>
+          <w:sz w:val="24"/>
+          <w:szCs w:val="24"/>
+          <w:lang w:eastAsia="pt-BR"/>
+        </w:rPr>
+        <w:t xml:space="preserve"> </w:t>
+      </w:r>
+      <w:hyperlink r:id="rId12" w:history="1">
+        <w:r>
+          <w:rPr>
+            <w:rStyle w:val="Hyperlink"/>
+            <w:rFonts w:ascii="Arial" w:eastAsia="Times New Roman" w:hAnsi="Arial" w:cs="Arial"/>
+            <w:sz w:val="24"/>
+            <w:szCs w:val="24"/>
+            <w:lang w:eastAsia="pt-BR"/>
+          </w:rPr>
+          <w:t>matheus.oliver@ufba.br</w:t>
+        </w:r>
+      </w:hyperlink>
+      <w:r>
+        <w:rPr>
+          <w:rFonts w:ascii="Arial" w:hAnsi="Arial" w:cs="Arial"/>
+          <w:sz w:val="24"/>
+          <w:szCs w:val="24"/>
+        </w:rPr>
+        <w:t xml:space="preserve">, </w:t>
+      </w:r>
+      <w:r>
+        <w:rPr>
+          <w:rFonts w:ascii="Arial" w:hAnsi="Arial" w:cs="Arial"/>
+          <w:sz w:val="24"/>
+          <w:szCs w:val="24"/>
+          <w:vertAlign w:val="superscript"/>
+        </w:rPr>
+        <w:t xml:space="preserve">5 </w:t>
+      </w:r>
+      <w:r>
+        <w:rPr>
+          <w:rFonts w:ascii="Arial" w:hAnsi="Arial" w:cs="Arial"/>
+          <w:sz w:val="24"/>
+          <w:szCs w:val="24"/>
+        </w:rPr>
+        <w:t xml:space="preserve">Universidade Federal da Bahia </w:t>
+      </w:r>
+      <w:r>
+        <w:rPr>
+          <w:rFonts w:ascii="Arial" w:eastAsia="Times New Roman" w:hAnsi="Arial" w:cs="Arial"/>
+          <w:color w:val="000000"/>
+          <w:sz w:val="24"/>
+          <w:szCs w:val="24"/>
+          <w:lang w:eastAsia="pt-BR"/>
+        </w:rPr>
+        <w:t xml:space="preserve">- </w:t>
+      </w:r>
+      <w:hyperlink r:id="rId13" w:history="1">
+        <w:r>
+          <w:rPr>
+            <w:rStyle w:val="Hyperlink"/>
+            <w:rFonts w:ascii="Arial" w:eastAsia="Times New Roman" w:hAnsi="Arial" w:cs="Arial"/>
+            <w:sz w:val="24"/>
+            <w:szCs w:val="24"/>
+            <w:lang w:eastAsia="pt-BR"/>
+          </w:rPr>
+          <w:t>samuel.farias@ufba.br</w:t>
+        </w:r>
+      </w:hyperlink>
+      <w:r>
+        <w:rPr>
+          <w:rFonts w:ascii="Arial" w:eastAsia="Times New Roman" w:hAnsi="Arial" w:cs="Arial"/>
+          <w:color w:val="000000"/>
+          <w:sz w:val="24"/>
+          <w:szCs w:val="24"/>
+          <w:lang w:eastAsia="pt-BR"/>
+        </w:rPr>
+        <w:t>.</w:t>
+      </w:r>
+    </w:p>
+    <w:p>
+      <w:pPr>
+        <w:spacing w:after="0" w:line="240" w:lineRule="auto"/>
+        <w:jc w:val="both"/>
+        <w:rPr>
+          <w:rFonts w:ascii="Arial" w:hAnsi="Arial" w:cs="Arial"/>
+          <w:sz w:val="24"/>
+          <w:szCs w:val="24"/>
+        </w:rPr>
+      </w:pPr>
+    </w:p>
+    <w:p>
+      <w:pPr>
+        <w:spacing w:after="0" w:line="240" w:lineRule="auto"/>
+        <w:jc w:val="both"/>
+        <w:rPr>
+          <w:rFonts w:ascii="Arial" w:hAnsi="Arial" w:cs="Arial"/>
+          <w:sz w:val="24"/>
+          <w:szCs w:val="24"/>
+        </w:rPr>
+      </w:pPr>
+    </w:p>
+    <w:p>
+      <w:pPr>
+        <w:spacing w:after="0" w:line="240" w:lineRule="auto"/>
+        <w:jc w:val="both"/>
+        <w:rPr>
+          <w:rFonts w:ascii="Arial" w:hAnsi="Arial" w:cs="Arial"/>
+          <w:sz w:val="24"/>
+          <w:szCs w:val="24"/>
+        </w:rPr>
+      </w:pPr>
+    </w:p>
+    <w:p>
+      <w:pPr>
+        <w:spacing w:after="0" w:line="240" w:lineRule="auto"/>
+        <w:jc w:val="both"/>
+        <w:rPr>
+          <w:rFonts w:ascii="Arial" w:hAnsi="Arial" w:cs="Arial"/>
+          <w:sz w:val="24"/>
+          <w:szCs w:val="24"/>
+        </w:rPr>
+      </w:pPr>
+    </w:p>
+    <w:p>
+      <w:pPr>
+        <w:spacing w:after="0" w:line="240" w:lineRule="auto"/>
+        <w:jc w:val="both"/>
+        <w:rPr>
+          <w:rFonts w:ascii="Arial" w:hAnsi="Arial" w:cs="Arial"/>
+          <w:sz w:val="24"/>
+          <w:szCs w:val="24"/>
+        </w:rPr>
+      </w:pPr>
+    </w:p>
+    <w:p>
+      <w:pPr>
+        <w:spacing w:after="0" w:line="240" w:lineRule="auto"/>
+        <w:jc w:val="both"/>
+        <w:rPr>
+          <w:rFonts w:ascii="Arial" w:hAnsi="Arial" w:cs="Arial"/>
+          <w:sz w:val="24"/>
+          <w:szCs w:val="24"/>
+        </w:rPr>
+      </w:pPr>
     </w:p>
     <w:p>
       <w:pPr>
@@ -1291,7 +1546,11 @@
           <w:lang w:eastAsia="pt-BR"/>
         </w:rPr>
       </w:pPr>
-      <w:r>
+    </w:p>
+    <w:p>
+      <w:pPr>
+        <w:spacing w:after="0" w:line="240" w:lineRule="auto"/>
+        <w:jc w:val="center"/>
         <w:rPr>
           <w:rFonts w:ascii="Arial" w:eastAsia="Times New Roman" w:hAnsi="Arial" w:cs="Arial"/>
           <w:color w:val="000000"/>
@@ -1299,11 +1558,102 @@
           <w:szCs w:val="24"/>
           <w:lang w:eastAsia="pt-BR"/>
         </w:rPr>
-        <w:t>2021</w:t>
+      </w:pPr>
+    </w:p>
+    <w:p>
+      <w:pPr>
+        <w:spacing w:after="0" w:line="240" w:lineRule="auto"/>
+        <w:jc w:val="center"/>
+        <w:rPr>
+          <w:rFonts w:ascii="Arial" w:eastAsia="Times New Roman" w:hAnsi="Arial" w:cs="Arial"/>
+          <w:sz w:val="24"/>
+          <w:szCs w:val="24"/>
+          <w:lang w:eastAsia="pt-BR"/>
+        </w:rPr>
+      </w:pPr>
+      <w:r>
+        <w:rPr>
+          <w:rFonts w:ascii="Arial" w:eastAsia="Times New Roman" w:hAnsi="Arial" w:cs="Arial"/>
+          <w:color w:val="000000"/>
+          <w:sz w:val="24"/>
+          <w:szCs w:val="24"/>
+          <w:lang w:eastAsia="pt-BR"/>
+        </w:rPr>
+        <w:t>SALVADOR</w:t>
+      </w:r>
+    </w:p>
+    <w:p>
+      <w:pPr>
+        <w:jc w:val="center"/>
+        <w:rPr>
+          <w:rFonts w:ascii="Arial" w:eastAsia="Times New Roman" w:hAnsi="Arial" w:cs="Arial"/>
+          <w:color w:val="000000"/>
+          <w:sz w:val="24"/>
+          <w:szCs w:val="24"/>
+          <w:lang w:eastAsia="pt-BR"/>
+        </w:rPr>
+      </w:pPr>
+      <w:r>
+        <w:rPr>
+          <w:rFonts w:ascii="Arial" w:eastAsia="Times New Roman" w:hAnsi="Arial" w:cs="Arial"/>
+          <w:color w:val="000000"/>
+          <w:sz w:val="24"/>
+          <w:szCs w:val="24"/>
+          <w:lang w:eastAsia="pt-BR"/>
+        </w:rPr>
+        <w:fldChar w:fldCharType="begin"/>
+      </w:r>
+      <w:r>
+        <w:rPr>
+          <w:rFonts w:ascii="Arial" w:eastAsia="Times New Roman" w:hAnsi="Arial" w:cs="Arial"/>
+          <w:color w:val="000000"/>
+          <w:sz w:val="24"/>
+          <w:szCs w:val="24"/>
+          <w:lang w:eastAsia="pt-BR"/>
+        </w:rPr>
+        <w:instrText xml:space="preserve"> TIME \@ "d' de 'MMMM' de 'yyyy" </w:instrText>
+      </w:r>
+      <w:r>
+        <w:rPr>
+          <w:rFonts w:ascii="Arial" w:eastAsia="Times New Roman" w:hAnsi="Arial" w:cs="Arial"/>
+          <w:color w:val="000000"/>
+          <w:sz w:val="24"/>
+          <w:szCs w:val="24"/>
+          <w:lang w:eastAsia="pt-BR"/>
+        </w:rPr>
+        <w:fldChar w:fldCharType="separate"/>
+      </w:r>
+      <w:r>
+        <w:rPr>
+          <w:rFonts w:ascii="Arial" w:eastAsia="Times New Roman" w:hAnsi="Arial" w:cs="Arial"/>
+          <w:noProof/>
+          <w:color w:val="000000"/>
+          <w:sz w:val="24"/>
+          <w:szCs w:val="24"/>
+          <w:lang w:eastAsia="pt-BR"/>
+        </w:rPr>
+        <w:t>25 de setembro de 2021</w:t>
+      </w:r>
+      <w:r>
+        <w:rPr>
+          <w:rFonts w:ascii="Arial" w:eastAsia="Times New Roman" w:hAnsi="Arial" w:cs="Arial"/>
+          <w:color w:val="000000"/>
+          <w:sz w:val="24"/>
+          <w:szCs w:val="24"/>
+          <w:lang w:eastAsia="pt-BR"/>
+        </w:rPr>
+        <w:fldChar w:fldCharType="end"/>
       </w:r>
     </w:p>
     <w:sdt>
       <w:sdtPr>
+        <w:rPr>
+          <w:rFonts w:asciiTheme="minorHAnsi" w:eastAsiaTheme="minorHAnsi" w:hAnsiTheme="minorHAnsi" w:cstheme="minorBidi"/>
+          <w:color w:val="auto"/>
+          <w:sz w:val="22"/>
+          <w:szCs w:val="22"/>
+          <w:lang w:eastAsia="en-US"/>
+        </w:rPr>
         <w:id w:val="-2113039487"/>
         <w:docPartObj>
           <w:docPartGallery w:val="Table of Contents"/>
@@ -1312,13 +1662,8 @@
       </w:sdtPr>
       <w:sdtEndPr>
         <w:rPr>
-          <w:rFonts w:asciiTheme="minorHAnsi" w:eastAsiaTheme="minorHAnsi" w:hAnsiTheme="minorHAnsi" w:cstheme="minorBidi"/>
           <w:b/>
           <w:bCs/>
-          <w:color w:val="auto"/>
-          <w:sz w:val="22"/>
-          <w:szCs w:val="22"/>
-          <w:lang w:eastAsia="en-US"/>
         </w:rPr>
       </w:sdtEndPr>
       <w:sdtContent>
@@ -2114,12 +2459,177 @@
       <w:pPr>
         <w:rPr>
           <w:rStyle w:val="Forte"/>
+          <w:rFonts w:ascii="Arial" w:hAnsi="Arial" w:cs="Arial"/>
+          <w:sz w:val="24"/>
+          <w:szCs w:val="24"/>
+        </w:rPr>
+      </w:pPr>
+      <w:bookmarkStart w:id="0" w:name="_Toc83474449"/>
+      <w:r>
+        <w:rPr>
+          <w:rStyle w:val="Forte"/>
+          <w:rFonts w:ascii="Arial" w:hAnsi="Arial" w:cs="Arial"/>
+          <w:sz w:val="24"/>
+          <w:szCs w:val="24"/>
+        </w:rPr>
+        <w:br w:type="page"/>
+      </w:r>
+    </w:p>
+    <w:p>
+      <w:pPr>
+        <w:pStyle w:val="CabealhodoSumrio"/>
+        <w:rPr>
+          <w:rFonts w:ascii="Arial" w:hAnsi="Arial" w:cs="Arial"/>
+          <w:b/>
+          <w:bCs/>
+          <w:color w:val="auto"/>
+          <w:sz w:val="24"/>
+          <w:szCs w:val="24"/>
+        </w:rPr>
+      </w:pPr>
+      <w:r>
+        <w:rPr>
+          <w:rFonts w:ascii="Arial" w:hAnsi="Arial" w:cs="Arial"/>
+          <w:b/>
+          <w:bCs/>
+          <w:color w:val="auto"/>
+          <w:sz w:val="24"/>
+          <w:szCs w:val="24"/>
+        </w:rPr>
+        <w:lastRenderedPageBreak/>
+        <w:t>ÍNDICE DE FIGURAS</w:t>
+      </w:r>
+    </w:p>
+    <w:p>
+      <w:pPr>
+        <w:rPr>
+          <w:rFonts w:ascii="Arial" w:hAnsi="Arial" w:cs="Arial"/>
+          <w:sz w:val="24"/>
+          <w:szCs w:val="24"/>
+          <w:lang w:eastAsia="pt-BR"/>
+        </w:rPr>
+      </w:pPr>
+      <w:r>
+        <w:rPr>
+          <w:rFonts w:ascii="Arial" w:hAnsi="Arial" w:cs="Arial"/>
+          <w:sz w:val="24"/>
+          <w:szCs w:val="24"/>
+          <w:lang w:eastAsia="pt-BR"/>
+        </w:rPr>
+        <w:br w:type="page"/>
+      </w:r>
+    </w:p>
+    <w:p>
+      <w:pPr>
+        <w:rPr>
+          <w:rFonts w:ascii="Arial" w:hAnsi="Arial" w:cs="Arial"/>
+          <w:b/>
+          <w:bCs/>
+          <w:sz w:val="24"/>
+          <w:szCs w:val="24"/>
+          <w:lang w:eastAsia="pt-BR"/>
+        </w:rPr>
+      </w:pPr>
+      <w:r>
+        <w:rPr>
+          <w:rFonts w:ascii="Arial" w:hAnsi="Arial" w:cs="Arial"/>
+          <w:b/>
+          <w:bCs/>
+          <w:sz w:val="24"/>
+          <w:szCs w:val="24"/>
+          <w:lang w:eastAsia="pt-BR"/>
+        </w:rPr>
+        <w:lastRenderedPageBreak/>
+        <w:t>ÍNDICE DE TABELAS</w:t>
+      </w:r>
+    </w:p>
+    <w:p>
+      <w:pPr>
+        <w:rPr>
+          <w:rFonts w:ascii="Arial" w:hAnsi="Arial" w:cs="Arial"/>
+          <w:b/>
+          <w:bCs/>
+          <w:sz w:val="24"/>
+          <w:szCs w:val="24"/>
+          <w:lang w:eastAsia="pt-BR"/>
+        </w:rPr>
+      </w:pPr>
+    </w:p>
+    <w:p>
+      <w:pPr>
+        <w:rPr>
+          <w:rFonts w:ascii="Arial" w:hAnsi="Arial" w:cs="Arial"/>
+          <w:b/>
+          <w:bCs/>
+          <w:sz w:val="24"/>
+          <w:szCs w:val="24"/>
+          <w:lang w:eastAsia="pt-BR"/>
+        </w:rPr>
+      </w:pPr>
+      <w:r>
+        <w:rPr>
+          <w:rFonts w:ascii="Arial" w:hAnsi="Arial" w:cs="Arial"/>
+          <w:b/>
+          <w:bCs/>
+          <w:sz w:val="24"/>
+          <w:szCs w:val="24"/>
+          <w:lang w:eastAsia="pt-BR"/>
+        </w:rPr>
+        <w:fldChar w:fldCharType="begin"/>
+      </w:r>
+      <w:r>
+        <w:rPr>
+          <w:rFonts w:ascii="Arial" w:hAnsi="Arial" w:cs="Arial"/>
+          <w:b/>
+          <w:bCs/>
+          <w:sz w:val="24"/>
+          <w:szCs w:val="24"/>
+          <w:lang w:eastAsia="pt-BR"/>
+        </w:rPr>
+        <w:instrText xml:space="preserve"> TOC \h \z \c "Tabela" </w:instrText>
+      </w:r>
+      <w:r>
+        <w:rPr>
+          <w:rFonts w:ascii="Arial" w:hAnsi="Arial" w:cs="Arial"/>
+          <w:b/>
+          <w:bCs/>
+          <w:sz w:val="24"/>
+          <w:szCs w:val="24"/>
+          <w:lang w:eastAsia="pt-BR"/>
+        </w:rPr>
+        <w:fldChar w:fldCharType="separate"/>
+      </w:r>
+      <w:r>
+        <w:rPr>
+          <w:rFonts w:ascii="Arial" w:hAnsi="Arial" w:cs="Arial"/>
+          <w:noProof/>
+          <w:sz w:val="24"/>
+          <w:szCs w:val="24"/>
+          <w:lang w:eastAsia="pt-BR"/>
+        </w:rPr>
+        <w:t>Nenhuma entrada de índice de ilustrações foi encontrada.</w:t>
+      </w:r>
+      <w:r>
+        <w:rPr>
+          <w:rFonts w:ascii="Arial" w:hAnsi="Arial" w:cs="Arial"/>
+          <w:b/>
+          <w:bCs/>
+          <w:sz w:val="24"/>
+          <w:szCs w:val="24"/>
+          <w:lang w:eastAsia="pt-BR"/>
+        </w:rPr>
+        <w:fldChar w:fldCharType="end"/>
+      </w:r>
+    </w:p>
+    <w:p>
+      <w:pPr>
+        <w:rPr>
+          <w:rStyle w:val="Forte"/>
           <w:rFonts w:ascii="Arial" w:eastAsiaTheme="majorEastAsia" w:hAnsi="Arial" w:cs="Arial"/>
           <w:sz w:val="24"/>
           <w:szCs w:val="24"/>
         </w:rPr>
       </w:pPr>
-      <w:bookmarkStart w:id="0" w:name="_Toc83474449"/>
       <w:r>
         <w:rPr>
           <w:rStyle w:val="Forte"/>
@@ -2202,70 +2712,15 @@
           <w:szCs w:val="24"/>
         </w:rPr>
         <w:tab/>
-      </w:r>
-      <w:r>
-        <w:rPr>
-          <w:rFonts w:ascii="Arial" w:hAnsi="Arial" w:cs="Arial"/>
-          <w:sz w:val="24"/>
-          <w:szCs w:val="24"/>
-        </w:rPr>
-        <w:t xml:space="preserve">O uso </w:t>
-      </w:r>
-      <w:r>
-        <w:rPr>
-          <w:rFonts w:ascii="Arial" w:hAnsi="Arial" w:cs="Arial"/>
-          <w:sz w:val="24"/>
-          <w:szCs w:val="24"/>
-        </w:rPr>
-        <w:t xml:space="preserve">de controle remoto em </w:t>
-      </w:r>
-      <w:r>
-        <w:rPr>
-          <w:rFonts w:ascii="Arial" w:hAnsi="Arial" w:cs="Arial"/>
-          <w:sz w:val="24"/>
-          <w:szCs w:val="24"/>
-        </w:rPr>
-        <w:t>veículos submarinos</w:t>
-      </w:r>
-      <w:r>
-        <w:rPr>
-          <w:rFonts w:ascii="Arial" w:hAnsi="Arial" w:cs="Arial"/>
-          <w:sz w:val="24"/>
-          <w:szCs w:val="24"/>
-        </w:rPr>
-        <w:t xml:space="preserve"> não é usual, pois,</w:t>
-      </w:r>
-      <w:r>
-        <w:rPr>
-          <w:rFonts w:ascii="Arial" w:hAnsi="Arial" w:cs="Arial"/>
-          <w:sz w:val="24"/>
-          <w:szCs w:val="24"/>
-        </w:rPr>
-        <w:t xml:space="preserve"> </w:t>
-      </w:r>
-      <w:r>
-        <w:rPr>
-          <w:rFonts w:ascii="Arial" w:hAnsi="Arial" w:cs="Arial"/>
-          <w:sz w:val="24"/>
-          <w:szCs w:val="24"/>
-        </w:rPr>
-        <w:t>de</w:t>
-      </w:r>
-      <w:r>
-        <w:rPr>
-          <w:rFonts w:ascii="Arial" w:hAnsi="Arial" w:cs="Arial"/>
-          <w:sz w:val="24"/>
-          <w:szCs w:val="24"/>
-        </w:rPr>
-        <w:t>ntre outros fatores,</w:t>
-      </w:r>
-      <w:r>
-        <w:rPr>
-          <w:rFonts w:ascii="Arial" w:hAnsi="Arial" w:cs="Arial"/>
-          <w:sz w:val="24"/>
-          <w:szCs w:val="24"/>
-        </w:rPr>
-        <w:t xml:space="preserve"> a comunicação através de ondas eletromagnéticas em ambiente subaquático é prejudicada devido à</w:t>
+        <w:t>O uso de controle remoto em veículos submarinos não é usual, pois, dentre outros fatores, a comunicação através de ondas eletromagnéticas em</w:t>
+      </w:r>
+      <w:r>
+        <w:rPr>
+          <w:rFonts w:ascii="Arial" w:hAnsi="Arial" w:cs="Arial"/>
+          <w:sz w:val="24"/>
+          <w:szCs w:val="24"/>
+        </w:rPr>
+        <w:t xml:space="preserve"> ambiente subaquático é prejudicada devido à</w:t>
       </w:r>
       <w:r>
         <w:rPr>
@@ -3054,15 +3509,7 @@
           <w:szCs w:val="24"/>
         </w:rPr>
         <w:tab/>
-        <w:t xml:space="preserve">O presente relatório está estruturado da seguinte maneira: </w:t>
-      </w:r>
-      <w:r>
-        <w:rPr>
-          <w:rFonts w:ascii="Arial" w:hAnsi="Arial" w:cs="Arial"/>
-          <w:sz w:val="24"/>
-          <w:szCs w:val="24"/>
-        </w:rPr>
-        <w:t>A Seção 2 trata dos conceitos e conhecimentos necessários para o entendimento e construção do equipamento. A Seção 3 aborda a metodologia pensada para o grupo e apresenta o cronograma de atividades propostas até a conclusão do trabalho. A Seção 4 trata do desenvolvimento do projeto sob as diferentes frentes necessárias para cada etapa. Na Seção 5, são trazidos os resultados e discussões a respeito do ROV elaborado. A Seção 6 fecha o trabalho trazendo as considerações da equipe a respeito do aprendizado com o projeto em relação às dificuldades da comunicação subaquática.</w:t>
+        <w:t>O presente relatório está estruturado da seguinte maneira: A Seção 2 trata dos conceitos e conhecimentos necessários para o entendimento e construção do equipamento. A Seção 3 aborda a metodologia pensada para o grupo e apresenta o cronograma de atividades propostas até a conclusão do trabalho. A Seção 4 trata do desenvolvimento do projeto sob as diferentes frentes necessárias para cada etapa. Na Seção 5, são trazidos os resultados e discussões a respeito do ROV elaborado. A Seção 6 fecha o trabalho trazendo as considerações da equipe a respeito do aprendizado com o projeto em relação às dificuldades da comunicação subaquática.</w:t>
       </w:r>
     </w:p>
     <w:p/>
@@ -3640,7 +4087,8 @@
     <w:sdt>
       <w:sdtPr>
         <w:rPr>
-          <w:rFonts w:ascii="Arial" w:hAnsi="Arial" w:cs="Arial"/>
+          <w:rFonts w:ascii="Arial" w:eastAsiaTheme="minorHAnsi" w:hAnsi="Arial" w:cs="Arial"/>
+          <w:color w:val="auto"/>
           <w:sz w:val="24"/>
           <w:szCs w:val="24"/>
         </w:rPr>
@@ -3652,8 +4100,7 @@
       </w:sdtPr>
       <w:sdtEndPr>
         <w:rPr>
-          <w:rFonts w:asciiTheme="minorHAnsi" w:eastAsiaTheme="minorHAnsi" w:hAnsiTheme="minorHAnsi" w:cstheme="minorBidi"/>
-          <w:color w:val="auto"/>
+          <w:rFonts w:asciiTheme="minorHAnsi" w:hAnsiTheme="minorHAnsi" w:cstheme="minorBidi"/>
           <w:sz w:val="22"/>
           <w:szCs w:val="22"/>
         </w:rPr>
@@ -4952,6 +5399,7 @@
   <w:style w:type="character" w:default="1" w:styleId="Fontepargpadro">
     <w:name w:val="Default Paragraph Font"/>
     <w:uiPriority w:val="1"/>
+    <w:semiHidden/>
     <w:unhideWhenUsed/>
   </w:style>
   <w:style w:type="table" w:default="1" w:styleId="Tabelanormal">

</xml_diff>

<commit_message>
Criação do Índice de Referências (tx)
Criado arquivo txt para escrever as referências em texto, formato NBR 6306

Adicionadas estruturas para A metodologia e o desenvolvimento
</commit_message>
<xml_diff>
--- a/Relatório.docx
+++ b/Relatório.docx
@@ -1132,34 +1132,14 @@
         </w:rPr>
         <w:t xml:space="preserve">Orientador: Prof. Dr. </w:t>
       </w:r>
-      <w:proofErr w:type="spellStart"/>
-      <w:r>
-        <w:rPr>
-          <w:rFonts w:ascii="Arial" w:hAnsi="Arial" w:cs="Arial"/>
-          <w:sz w:val="24"/>
-          <w:szCs w:val="24"/>
-        </w:rPr>
-        <w:t>Leizer</w:t>
-      </w:r>
-      <w:proofErr w:type="spellEnd"/>
-      <w:r>
-        <w:rPr>
-          <w:rFonts w:ascii="Arial" w:hAnsi="Arial" w:cs="Arial"/>
-          <w:sz w:val="24"/>
-          <w:szCs w:val="24"/>
-        </w:rPr>
-        <w:t xml:space="preserve"> </w:t>
-      </w:r>
-      <w:proofErr w:type="spellStart"/>
-      <w:r>
-        <w:rPr>
-          <w:rFonts w:ascii="Arial" w:hAnsi="Arial" w:cs="Arial"/>
-          <w:sz w:val="24"/>
-          <w:szCs w:val="24"/>
-        </w:rPr>
-        <w:t>Schnitman</w:t>
-      </w:r>
-      <w:proofErr w:type="spellEnd"/>
+      <w:r>
+        <w:rPr>
+          <w:rFonts w:ascii="Arial" w:hAnsi="Arial" w:cs="Arial"/>
+          <w:sz w:val="24"/>
+          <w:szCs w:val="24"/>
+        </w:rPr>
+        <w:t>Leizer Schnitman</w:t>
+      </w:r>
     </w:p>
     <w:p>
       <w:pPr>
@@ -1329,27 +1309,7 @@
           <w:szCs w:val="24"/>
           <w:lang w:eastAsia="pt-BR"/>
         </w:rPr>
-        <w:t>Universidade Federal da Bahia -</w:t>
-      </w:r>
-      <w:r>
-        <w:rPr>
-          <w:rFonts w:ascii="Arial" w:eastAsia="Times New Roman" w:hAnsi="Arial" w:cs="Arial"/>
-          <w:color w:val="000000"/>
-          <w:sz w:val="24"/>
-          <w:szCs w:val="24"/>
-          <w:lang w:eastAsia="pt-BR"/>
-        </w:rPr>
-        <w:t xml:space="preserve"> </w:t>
-      </w:r>
-      <w:r>
-        <w:rPr>
-          <w:rFonts w:ascii="Arial" w:eastAsia="Times New Roman" w:hAnsi="Arial" w:cs="Arial"/>
-          <w:color w:val="000000"/>
-          <w:sz w:val="24"/>
-          <w:szCs w:val="24"/>
-          <w:lang w:eastAsia="pt-BR"/>
-        </w:rPr>
-        <w:t xml:space="preserve"> </w:t>
+        <w:t xml:space="preserve">Universidade Federal da Bahia -  </w:t>
       </w:r>
       <w:hyperlink r:id="rId11" w:history="1">
         <w:r>
@@ -3568,6 +3528,64 @@
           <w:szCs w:val="24"/>
         </w:rPr>
       </w:pPr>
+      <w:r>
+        <w:rPr>
+          <w:rFonts w:ascii="Arial" w:hAnsi="Arial" w:cs="Arial"/>
+          <w:sz w:val="24"/>
+          <w:szCs w:val="24"/>
+        </w:rPr>
+        <w:t>A seção traz o estudo detalhado desempenhado pela equipe dos conhecimentos necessários para a compreensão do projeto</w:t>
+      </w:r>
+    </w:p>
+    <w:p>
+      <w:pPr>
+        <w:jc w:val="both"/>
+        <w:rPr>
+          <w:rFonts w:ascii="Arial" w:hAnsi="Arial" w:cs="Arial"/>
+          <w:sz w:val="24"/>
+          <w:szCs w:val="24"/>
+        </w:rPr>
+      </w:pPr>
+    </w:p>
+    <w:p>
+      <w:pPr>
+        <w:pStyle w:val="Ttulo1"/>
+        <w:numPr>
+          <w:ilvl w:val="1"/>
+          <w:numId w:val="5"/>
+        </w:numPr>
+        <w:rPr>
+          <w:rFonts w:ascii="Arial" w:hAnsi="Arial" w:cs="Arial"/>
+          <w:b/>
+          <w:bCs/>
+          <w:color w:val="auto"/>
+          <w:sz w:val="24"/>
+          <w:szCs w:val="24"/>
+        </w:rPr>
+      </w:pPr>
+      <w:r>
+        <w:rPr>
+          <w:rFonts w:ascii="Arial" w:hAnsi="Arial" w:cs="Arial"/>
+          <w:b/>
+          <w:bCs/>
+          <w:color w:val="auto"/>
+          <w:sz w:val="24"/>
+          <w:szCs w:val="24"/>
+        </w:rPr>
+        <w:t>Ondas Eletromagnéticas</w:t>
+      </w:r>
+    </w:p>
+    <w:p>
+      <w:pPr>
+        <w:jc w:val="both"/>
+        <w:rPr>
+          <w:rFonts w:ascii="Arial" w:hAnsi="Arial" w:cs="Arial"/>
+          <w:sz w:val="24"/>
+          <w:szCs w:val="24"/>
+        </w:rPr>
+      </w:pPr>
+    </w:p>
+    <w:p>
       <w:commentRangeStart w:id="5"/>
       <w:r>
         <w:rPr>
@@ -3575,8 +3593,34 @@
           <w:sz w:val="24"/>
           <w:szCs w:val="24"/>
         </w:rPr>
-        <w:t>P</w:t>
-      </w:r>
+        <w:t xml:space="preserve">Usar </w:t>
+      </w:r>
+      <w:sdt>
+        <w:sdtPr>
+          <w:id w:val="-1546286443"/>
+          <w:citation/>
+        </w:sdtPr>
+        <w:sdtContent>
+          <w:r>
+            <w:fldChar w:fldCharType="begin"/>
+          </w:r>
+          <w:r>
+            <w:instrText xml:space="preserve"> CITATION Leã12 \l 1046 </w:instrText>
+          </w:r>
+          <w:r>
+            <w:fldChar w:fldCharType="separate"/>
+          </w:r>
+          <w:r>
+            <w:rPr>
+              <w:noProof/>
+            </w:rPr>
+            <w:t>(LEÃO, 2012)</w:t>
+          </w:r>
+          <w:r>
+            <w:fldChar w:fldCharType="end"/>
+          </w:r>
+        </w:sdtContent>
+      </w:sdt>
       <w:commentRangeEnd w:id="5"/>
       <w:r>
         <w:rPr>
@@ -3584,16 +3628,6 @@
         </w:rPr>
         <w:commentReference w:id="5"/>
       </w:r>
-    </w:p>
-    <w:p>
-      <w:pPr>
-        <w:jc w:val="both"/>
-        <w:rPr>
-          <w:rFonts w:ascii="Arial" w:hAnsi="Arial" w:cs="Arial"/>
-          <w:sz w:val="24"/>
-          <w:szCs w:val="24"/>
-        </w:rPr>
-      </w:pPr>
     </w:p>
     <w:p>
       <w:pPr>
@@ -3772,7 +3806,16 @@
           <w:sz w:val="24"/>
           <w:szCs w:val="24"/>
         </w:rPr>
-        <w:t>. Nele se encontram as pastas contendo os arquivos de modelagem, simulação, algoritmos, e de projeto, como este relatório e as referências utilizadas.</w:t>
+        <w:t xml:space="preserve">. Nele se encontram as pastas </w:t>
+      </w:r>
+      <w:r>
+        <w:rPr>
+          <w:rFonts w:ascii="Arial" w:hAnsi="Arial" w:cs="Arial"/>
+          <w:sz w:val="24"/>
+          <w:szCs w:val="24"/>
+        </w:rPr>
+        <w:lastRenderedPageBreak/>
+        <w:t>contendo os arquivos de modelagem, simulação, algoritmos, e de projeto, como este relatório e as referências utilizadas.</w:t>
       </w:r>
     </w:p>
     <w:p>
@@ -3809,6 +3852,218 @@
           <w:szCs w:val="24"/>
         </w:rPr>
         <w:t>Serão observados os possíveis pontos de falhas em cada parte do projeto</w:t>
+      </w:r>
+    </w:p>
+    <w:p>
+      <w:pPr>
+        <w:jc w:val="both"/>
+        <w:rPr>
+          <w:rFonts w:ascii="Arial" w:hAnsi="Arial" w:cs="Arial"/>
+          <w:sz w:val="24"/>
+          <w:szCs w:val="24"/>
+        </w:rPr>
+      </w:pPr>
+    </w:p>
+    <w:p>
+      <w:pPr>
+        <w:pStyle w:val="Ttulo1"/>
+        <w:numPr>
+          <w:ilvl w:val="1"/>
+          <w:numId w:val="5"/>
+        </w:numPr>
+        <w:ind w:left="709" w:hanging="360"/>
+        <w:rPr>
+          <w:rFonts w:ascii="Arial" w:hAnsi="Arial" w:cs="Arial"/>
+          <w:b/>
+          <w:bCs/>
+          <w:color w:val="auto"/>
+          <w:sz w:val="24"/>
+          <w:szCs w:val="24"/>
+        </w:rPr>
+      </w:pPr>
+      <w:r>
+        <w:rPr>
+          <w:rFonts w:ascii="Arial" w:hAnsi="Arial" w:cs="Arial"/>
+          <w:b/>
+          <w:bCs/>
+          <w:color w:val="auto"/>
+          <w:sz w:val="24"/>
+          <w:szCs w:val="24"/>
+        </w:rPr>
+        <w:t>Dimensionamento</w:t>
+      </w:r>
+    </w:p>
+    <w:p>
+      <w:pPr>
+        <w:pStyle w:val="Ttulo1"/>
+        <w:numPr>
+          <w:ilvl w:val="1"/>
+          <w:numId w:val="5"/>
+        </w:numPr>
+        <w:ind w:left="709" w:hanging="360"/>
+        <w:rPr>
+          <w:rFonts w:ascii="Arial" w:hAnsi="Arial" w:cs="Arial"/>
+          <w:b/>
+          <w:bCs/>
+          <w:color w:val="auto"/>
+          <w:sz w:val="24"/>
+          <w:szCs w:val="24"/>
+        </w:rPr>
+      </w:pPr>
+      <w:r>
+        <w:rPr>
+          <w:rFonts w:ascii="Arial" w:hAnsi="Arial" w:cs="Arial"/>
+          <w:b/>
+          <w:bCs/>
+          <w:color w:val="auto"/>
+          <w:sz w:val="24"/>
+          <w:szCs w:val="24"/>
+        </w:rPr>
+        <w:t>Comunicação</w:t>
+      </w:r>
+    </w:p>
+    <w:p>
+      <w:pPr>
+        <w:pStyle w:val="Ttulo1"/>
+        <w:numPr>
+          <w:ilvl w:val="1"/>
+          <w:numId w:val="5"/>
+        </w:numPr>
+        <w:ind w:left="709" w:hanging="360"/>
+        <w:rPr>
+          <w:rFonts w:ascii="Arial" w:hAnsi="Arial" w:cs="Arial"/>
+          <w:b/>
+          <w:bCs/>
+          <w:color w:val="auto"/>
+          <w:sz w:val="24"/>
+          <w:szCs w:val="24"/>
+        </w:rPr>
+      </w:pPr>
+      <w:r>
+        <w:rPr>
+          <w:rFonts w:ascii="Arial" w:hAnsi="Arial" w:cs="Arial"/>
+          <w:b/>
+          <w:bCs/>
+          <w:color w:val="auto"/>
+          <w:sz w:val="24"/>
+          <w:szCs w:val="24"/>
+        </w:rPr>
+        <w:t>Prototipação</w:t>
+      </w:r>
+    </w:p>
+    <w:p>
+      <w:pPr>
+        <w:pStyle w:val="Ttulo1"/>
+        <w:numPr>
+          <w:ilvl w:val="1"/>
+          <w:numId w:val="5"/>
+        </w:numPr>
+        <w:ind w:left="709" w:hanging="360"/>
+        <w:rPr>
+          <w:rFonts w:ascii="Arial" w:hAnsi="Arial" w:cs="Arial"/>
+          <w:b/>
+          <w:bCs/>
+          <w:color w:val="auto"/>
+          <w:sz w:val="24"/>
+          <w:szCs w:val="24"/>
+        </w:rPr>
+      </w:pPr>
+      <w:r>
+        <w:rPr>
+          <w:rFonts w:ascii="Arial" w:hAnsi="Arial" w:cs="Arial"/>
+          <w:b/>
+          <w:bCs/>
+          <w:color w:val="auto"/>
+          <w:sz w:val="24"/>
+          <w:szCs w:val="24"/>
+        </w:rPr>
+        <w:t>Modelagem</w:t>
+      </w:r>
+    </w:p>
+    <w:p>
+      <w:pPr>
+        <w:pStyle w:val="Ttulo1"/>
+        <w:numPr>
+          <w:ilvl w:val="1"/>
+          <w:numId w:val="5"/>
+        </w:numPr>
+        <w:ind w:left="709" w:hanging="360"/>
+        <w:rPr>
+          <w:rFonts w:ascii="Arial" w:hAnsi="Arial" w:cs="Arial"/>
+          <w:b/>
+          <w:bCs/>
+          <w:color w:val="auto"/>
+          <w:sz w:val="24"/>
+          <w:szCs w:val="24"/>
+        </w:rPr>
+      </w:pPr>
+      <w:r>
+        <w:rPr>
+          <w:rFonts w:ascii="Arial" w:hAnsi="Arial" w:cs="Arial"/>
+          <w:b/>
+          <w:bCs/>
+          <w:color w:val="auto"/>
+          <w:sz w:val="24"/>
+          <w:szCs w:val="24"/>
+        </w:rPr>
+        <w:t>Simulação</w:t>
+      </w:r>
+    </w:p>
+    <w:p>
+      <w:pPr>
+        <w:pStyle w:val="Ttulo1"/>
+        <w:numPr>
+          <w:ilvl w:val="1"/>
+          <w:numId w:val="5"/>
+        </w:numPr>
+        <w:ind w:left="709" w:hanging="360"/>
+        <w:rPr>
+          <w:rFonts w:ascii="Arial" w:hAnsi="Arial" w:cs="Arial"/>
+          <w:b/>
+          <w:bCs/>
+          <w:color w:val="auto"/>
+          <w:sz w:val="24"/>
+          <w:szCs w:val="24"/>
+        </w:rPr>
+      </w:pPr>
+      <w:r>
+        <w:rPr>
+          <w:rFonts w:ascii="Arial" w:hAnsi="Arial" w:cs="Arial"/>
+          <w:b/>
+          <w:bCs/>
+          <w:color w:val="auto"/>
+          <w:sz w:val="24"/>
+          <w:szCs w:val="24"/>
+        </w:rPr>
+        <w:t>Aplicação IHM</w:t>
+      </w:r>
+    </w:p>
+    <w:p>
+      <w:pPr>
+        <w:jc w:val="both"/>
+        <w:rPr>
+          <w:rFonts w:ascii="Arial" w:hAnsi="Arial" w:cs="Arial"/>
+          <w:sz w:val="24"/>
+          <w:szCs w:val="24"/>
+        </w:rPr>
+      </w:pPr>
+    </w:p>
+    <w:p>
+      <w:pPr>
+        <w:jc w:val="both"/>
+        <w:rPr>
+          <w:rFonts w:ascii="Arial" w:hAnsi="Arial" w:cs="Arial"/>
+          <w:sz w:val="24"/>
+          <w:szCs w:val="24"/>
+        </w:rPr>
+      </w:pPr>
+      <w:r>
+        <w:rPr>
+          <w:rFonts w:ascii="Arial" w:hAnsi="Arial" w:cs="Arial"/>
+          <w:sz w:val="24"/>
+          <w:szCs w:val="24"/>
+        </w:rPr>
+        <w:t>A aplicação para a IHM consiste no monitoramento dos dados adquiridos pelo ROV.</w:t>
       </w:r>
     </w:p>
     <w:p>
@@ -3847,7 +4102,6 @@
           <w:sz w:val="24"/>
           <w:szCs w:val="24"/>
         </w:rPr>
-        <w:lastRenderedPageBreak/>
         <w:t>DESENVOLVIMENTO</w:t>
       </w:r>
       <w:bookmarkEnd w:id="9"/>
@@ -3872,21 +4126,179 @@
           <w:szCs w:val="24"/>
         </w:rPr>
       </w:pPr>
-      <w:commentRangeStart w:id="11"/>
-      <w:r>
-        <w:rPr>
-          <w:rFonts w:ascii="Arial" w:hAnsi="Arial" w:cs="Arial"/>
-          <w:sz w:val="24"/>
-          <w:szCs w:val="24"/>
-        </w:rPr>
-        <w:t>P</w:t>
-      </w:r>
-      <w:commentRangeEnd w:id="11"/>
-      <w:r>
-        <w:rPr>
-          <w:rStyle w:val="Refdecomentrio"/>
-        </w:rPr>
-        <w:commentReference w:id="11"/>
+    </w:p>
+    <w:p>
+      <w:pPr>
+        <w:pStyle w:val="Ttulo1"/>
+        <w:numPr>
+          <w:ilvl w:val="1"/>
+          <w:numId w:val="5"/>
+        </w:numPr>
+        <w:ind w:left="709" w:hanging="360"/>
+        <w:rPr>
+          <w:rFonts w:ascii="Arial" w:hAnsi="Arial" w:cs="Arial"/>
+          <w:b/>
+          <w:bCs/>
+          <w:color w:val="auto"/>
+          <w:sz w:val="24"/>
+          <w:szCs w:val="24"/>
+        </w:rPr>
+      </w:pPr>
+      <w:r>
+        <w:rPr>
+          <w:rFonts w:ascii="Arial" w:hAnsi="Arial" w:cs="Arial"/>
+          <w:b/>
+          <w:bCs/>
+          <w:color w:val="auto"/>
+          <w:sz w:val="24"/>
+          <w:szCs w:val="24"/>
+        </w:rPr>
+        <w:t>Dimensionamento</w:t>
+      </w:r>
+    </w:p>
+    <w:p>
+      <w:pPr>
+        <w:pStyle w:val="Ttulo1"/>
+        <w:numPr>
+          <w:ilvl w:val="1"/>
+          <w:numId w:val="5"/>
+        </w:numPr>
+        <w:ind w:left="709" w:hanging="360"/>
+        <w:rPr>
+          <w:rFonts w:ascii="Arial" w:hAnsi="Arial" w:cs="Arial"/>
+          <w:b/>
+          <w:bCs/>
+          <w:color w:val="auto"/>
+          <w:sz w:val="24"/>
+          <w:szCs w:val="24"/>
+        </w:rPr>
+      </w:pPr>
+      <w:r>
+        <w:rPr>
+          <w:rFonts w:ascii="Arial" w:hAnsi="Arial" w:cs="Arial"/>
+          <w:b/>
+          <w:bCs/>
+          <w:color w:val="auto"/>
+          <w:sz w:val="24"/>
+          <w:szCs w:val="24"/>
+        </w:rPr>
+        <w:t>Comunicação</w:t>
+      </w:r>
+    </w:p>
+    <w:p>
+      <w:pPr>
+        <w:pStyle w:val="Ttulo1"/>
+        <w:numPr>
+          <w:ilvl w:val="1"/>
+          <w:numId w:val="5"/>
+        </w:numPr>
+        <w:ind w:left="709" w:hanging="360"/>
+        <w:rPr>
+          <w:rFonts w:ascii="Arial" w:hAnsi="Arial" w:cs="Arial"/>
+          <w:b/>
+          <w:bCs/>
+          <w:color w:val="auto"/>
+          <w:sz w:val="24"/>
+          <w:szCs w:val="24"/>
+        </w:rPr>
+      </w:pPr>
+      <w:r>
+        <w:rPr>
+          <w:rFonts w:ascii="Arial" w:hAnsi="Arial" w:cs="Arial"/>
+          <w:b/>
+          <w:bCs/>
+          <w:color w:val="auto"/>
+          <w:sz w:val="24"/>
+          <w:szCs w:val="24"/>
+        </w:rPr>
+        <w:t>Prototipação</w:t>
+      </w:r>
+    </w:p>
+    <w:p>
+      <w:pPr>
+        <w:pStyle w:val="Ttulo1"/>
+        <w:numPr>
+          <w:ilvl w:val="1"/>
+          <w:numId w:val="5"/>
+        </w:numPr>
+        <w:ind w:left="709" w:hanging="360"/>
+        <w:rPr>
+          <w:rFonts w:ascii="Arial" w:hAnsi="Arial" w:cs="Arial"/>
+          <w:b/>
+          <w:bCs/>
+          <w:color w:val="auto"/>
+          <w:sz w:val="24"/>
+          <w:szCs w:val="24"/>
+        </w:rPr>
+      </w:pPr>
+      <w:r>
+        <w:rPr>
+          <w:rFonts w:ascii="Arial" w:hAnsi="Arial" w:cs="Arial"/>
+          <w:b/>
+          <w:bCs/>
+          <w:color w:val="auto"/>
+          <w:sz w:val="24"/>
+          <w:szCs w:val="24"/>
+        </w:rPr>
+        <w:t>Modelagem</w:t>
+      </w:r>
+    </w:p>
+    <w:p>
+      <w:pPr>
+        <w:pStyle w:val="Ttulo1"/>
+        <w:numPr>
+          <w:ilvl w:val="1"/>
+          <w:numId w:val="5"/>
+        </w:numPr>
+        <w:ind w:left="709" w:hanging="360"/>
+        <w:rPr>
+          <w:rFonts w:ascii="Arial" w:hAnsi="Arial" w:cs="Arial"/>
+          <w:b/>
+          <w:bCs/>
+          <w:color w:val="auto"/>
+          <w:sz w:val="24"/>
+          <w:szCs w:val="24"/>
+        </w:rPr>
+      </w:pPr>
+      <w:r>
+        <w:rPr>
+          <w:rFonts w:ascii="Arial" w:hAnsi="Arial" w:cs="Arial"/>
+          <w:b/>
+          <w:bCs/>
+          <w:color w:val="auto"/>
+          <w:sz w:val="24"/>
+          <w:szCs w:val="24"/>
+        </w:rPr>
+        <w:t>Simulação</w:t>
+      </w:r>
+    </w:p>
+    <w:p>
+      <w:pPr>
+        <w:pStyle w:val="Ttulo1"/>
+        <w:numPr>
+          <w:ilvl w:val="1"/>
+          <w:numId w:val="5"/>
+        </w:numPr>
+        <w:ind w:left="709" w:hanging="360"/>
+        <w:rPr>
+          <w:rFonts w:ascii="Arial" w:hAnsi="Arial" w:cs="Arial"/>
+          <w:b/>
+          <w:bCs/>
+          <w:color w:val="auto"/>
+          <w:sz w:val="24"/>
+          <w:szCs w:val="24"/>
+        </w:rPr>
+      </w:pPr>
+      <w:r>
+        <w:rPr>
+          <w:rFonts w:ascii="Arial" w:hAnsi="Arial" w:cs="Arial"/>
+          <w:b/>
+          <w:bCs/>
+          <w:color w:val="auto"/>
+          <w:sz w:val="24"/>
+          <w:szCs w:val="24"/>
+        </w:rPr>
+        <w:t>Aplicação IHM</w:t>
       </w:r>
     </w:p>
     <w:p>
@@ -3925,8 +4337,8 @@
           <w:szCs w:val="24"/>
         </w:rPr>
       </w:pPr>
-      <w:bookmarkStart w:id="12" w:name="_Toc83474453"/>
-      <w:bookmarkStart w:id="13" w:name="_Toc83474607"/>
+      <w:bookmarkStart w:id="11" w:name="_Toc83474453"/>
+      <w:bookmarkStart w:id="12" w:name="_Toc83474607"/>
       <w:r>
         <w:rPr>
           <w:rStyle w:val="Forte"/>
@@ -3937,29 +4349,29 @@
         </w:rPr>
         <w:t>RESULTADOS E DISCUSSÃO</w:t>
       </w:r>
+      <w:bookmarkEnd w:id="11"/>
       <w:bookmarkEnd w:id="12"/>
-      <w:bookmarkEnd w:id="13"/>
-    </w:p>
-    <w:p>
-      <w:pPr>
-        <w:jc w:val="both"/>
-        <w:rPr>
-          <w:rFonts w:ascii="Arial" w:hAnsi="Arial" w:cs="Arial"/>
-          <w:sz w:val="24"/>
-          <w:szCs w:val="24"/>
-        </w:rPr>
-      </w:pPr>
-    </w:p>
-    <w:p>
-      <w:pPr>
-        <w:jc w:val="both"/>
-        <w:rPr>
-          <w:rFonts w:ascii="Arial" w:hAnsi="Arial" w:cs="Arial"/>
-          <w:sz w:val="24"/>
-          <w:szCs w:val="24"/>
-        </w:rPr>
-      </w:pPr>
-      <w:commentRangeStart w:id="14"/>
+    </w:p>
+    <w:p>
+      <w:pPr>
+        <w:jc w:val="both"/>
+        <w:rPr>
+          <w:rFonts w:ascii="Arial" w:hAnsi="Arial" w:cs="Arial"/>
+          <w:sz w:val="24"/>
+          <w:szCs w:val="24"/>
+        </w:rPr>
+      </w:pPr>
+    </w:p>
+    <w:p>
+      <w:pPr>
+        <w:jc w:val="both"/>
+        <w:rPr>
+          <w:rFonts w:ascii="Arial" w:hAnsi="Arial" w:cs="Arial"/>
+          <w:sz w:val="24"/>
+          <w:szCs w:val="24"/>
+        </w:rPr>
+      </w:pPr>
+      <w:commentRangeStart w:id="13"/>
       <w:r>
         <w:rPr>
           <w:rFonts w:ascii="Arial" w:hAnsi="Arial" w:cs="Arial"/>
@@ -3968,12 +4380,12 @@
         </w:rPr>
         <w:t>P</w:t>
       </w:r>
-      <w:commentRangeEnd w:id="14"/>
+      <w:commentRangeEnd w:id="13"/>
       <w:r>
         <w:rPr>
           <w:rStyle w:val="Refdecomentrio"/>
         </w:rPr>
-        <w:commentReference w:id="14"/>
+        <w:commentReference w:id="13"/>
       </w:r>
     </w:p>
     <w:p>
@@ -4012,8 +4424,8 @@
           <w:szCs w:val="24"/>
         </w:rPr>
       </w:pPr>
-      <w:bookmarkStart w:id="15" w:name="_Toc83474455"/>
-      <w:bookmarkStart w:id="16" w:name="_Toc83474608"/>
+      <w:bookmarkStart w:id="14" w:name="_Toc83474455"/>
+      <w:bookmarkStart w:id="15" w:name="_Toc83474608"/>
       <w:r>
         <w:rPr>
           <w:rStyle w:val="Forte"/>
@@ -4024,29 +4436,29 @@
         </w:rPr>
         <w:t>CONCLUSÃO</w:t>
       </w:r>
+      <w:bookmarkEnd w:id="14"/>
       <w:bookmarkEnd w:id="15"/>
-      <w:bookmarkEnd w:id="16"/>
-    </w:p>
-    <w:p>
-      <w:pPr>
-        <w:jc w:val="both"/>
-        <w:rPr>
-          <w:rFonts w:ascii="Arial" w:hAnsi="Arial" w:cs="Arial"/>
-          <w:sz w:val="24"/>
-          <w:szCs w:val="24"/>
-        </w:rPr>
-      </w:pPr>
-    </w:p>
-    <w:p>
-      <w:pPr>
-        <w:jc w:val="both"/>
-        <w:rPr>
-          <w:rFonts w:ascii="Arial" w:hAnsi="Arial" w:cs="Arial"/>
-          <w:sz w:val="24"/>
-          <w:szCs w:val="24"/>
-        </w:rPr>
-      </w:pPr>
-      <w:commentRangeStart w:id="17"/>
+    </w:p>
+    <w:p>
+      <w:pPr>
+        <w:jc w:val="both"/>
+        <w:rPr>
+          <w:rFonts w:ascii="Arial" w:hAnsi="Arial" w:cs="Arial"/>
+          <w:sz w:val="24"/>
+          <w:szCs w:val="24"/>
+        </w:rPr>
+      </w:pPr>
+    </w:p>
+    <w:p>
+      <w:pPr>
+        <w:jc w:val="both"/>
+        <w:rPr>
+          <w:rFonts w:ascii="Arial" w:hAnsi="Arial" w:cs="Arial"/>
+          <w:sz w:val="24"/>
+          <w:szCs w:val="24"/>
+        </w:rPr>
+      </w:pPr>
+      <w:commentRangeStart w:id="16"/>
       <w:r>
         <w:rPr>
           <w:rFonts w:ascii="Arial" w:hAnsi="Arial" w:cs="Arial"/>
@@ -4055,35 +4467,35 @@
         </w:rPr>
         <w:t>P</w:t>
       </w:r>
-      <w:commentRangeEnd w:id="17"/>
+      <w:commentRangeEnd w:id="16"/>
       <w:r>
         <w:rPr>
           <w:rStyle w:val="Refdecomentrio"/>
         </w:rPr>
-        <w:commentReference w:id="17"/>
-      </w:r>
-    </w:p>
-    <w:p>
-      <w:pPr>
-        <w:jc w:val="both"/>
-        <w:rPr>
-          <w:rFonts w:ascii="Arial" w:hAnsi="Arial" w:cs="Arial"/>
-          <w:sz w:val="24"/>
-          <w:szCs w:val="24"/>
-        </w:rPr>
-      </w:pPr>
-    </w:p>
-    <w:p>
-      <w:pPr>
-        <w:jc w:val="both"/>
-        <w:rPr>
-          <w:rFonts w:ascii="Arial" w:hAnsi="Arial" w:cs="Arial"/>
-          <w:sz w:val="24"/>
-          <w:szCs w:val="24"/>
-        </w:rPr>
-      </w:pPr>
-    </w:p>
-    <w:bookmarkStart w:id="18" w:name="_Toc83474609" w:displacedByCustomXml="next"/>
+        <w:commentReference w:id="16"/>
+      </w:r>
+    </w:p>
+    <w:p>
+      <w:pPr>
+        <w:jc w:val="both"/>
+        <w:rPr>
+          <w:rFonts w:ascii="Arial" w:hAnsi="Arial" w:cs="Arial"/>
+          <w:sz w:val="24"/>
+          <w:szCs w:val="24"/>
+        </w:rPr>
+      </w:pPr>
+    </w:p>
+    <w:p>
+      <w:pPr>
+        <w:jc w:val="both"/>
+        <w:rPr>
+          <w:rFonts w:ascii="Arial" w:hAnsi="Arial" w:cs="Arial"/>
+          <w:sz w:val="24"/>
+          <w:szCs w:val="24"/>
+        </w:rPr>
+      </w:pPr>
+    </w:p>
+    <w:bookmarkStart w:id="17" w:name="_Toc83474609" w:displacedByCustomXml="next"/>
     <w:sdt>
       <w:sdtPr>
         <w:rPr>
@@ -4129,7 +4541,7 @@
             </w:rPr>
             <w:t>REFERÊNCIAS</w:t>
           </w:r>
-          <w:bookmarkEnd w:id="18"/>
+          <w:bookmarkEnd w:id="17"/>
         </w:p>
         <w:sdt>
           <w:sdtPr>
@@ -4150,6 +4562,14 @@
           </w:sdtEndPr>
           <w:sdtContent>
             <w:p>
+              <w:pPr>
+                <w:pStyle w:val="Bibliografia"/>
+                <w:rPr>
+                  <w:noProof/>
+                  <w:sz w:val="24"/>
+                  <w:szCs w:val="24"/>
+                </w:rPr>
+              </w:pPr>
               <w:r>
                 <w:rPr>
                   <w:rFonts w:ascii="Arial" w:hAnsi="Arial" w:cs="Arial"/>
@@ -4176,13 +4596,26 @@
               </w:r>
               <w:r>
                 <w:rPr>
-                  <w:rFonts w:ascii="Arial" w:hAnsi="Arial" w:cs="Arial"/>
                   <w:noProof/>
-                  <w:sz w:val="24"/>
-                  <w:szCs w:val="24"/>
                 </w:rPr>
-                <w:t>Não há fontes bibliográficas no documento atual.</w:t>
+                <w:t xml:space="preserve">LEÃO, J. P. C. F. </w:t>
               </w:r>
+              <w:r>
+                <w:rPr>
+                  <w:b/>
+                  <w:bCs/>
+                  <w:noProof/>
+                </w:rPr>
+                <w:t>Comunicações Rádio Subaquáticas</w:t>
+              </w:r>
+              <w:r>
+                <w:rPr>
+                  <w:noProof/>
+                </w:rPr>
+                <w:t>. Porto: [s.n.], 2012. Acesso em: 2021.</w:t>
+              </w:r>
+            </w:p>
+            <w:p>
               <w:r>
                 <w:rPr>
                   <w:rFonts w:ascii="Arial" w:hAnsi="Arial" w:cs="Arial"/>
@@ -4196,7 +4629,6 @@
         </w:sdt>
       </w:sdtContent>
     </w:sdt>
-    <w:p/>
     <w:sectPr>
       <w:pgSz w:w="11906" w:h="16838"/>
       <w:pgMar w:top="1417" w:right="1701" w:bottom="1417" w:left="1701" w:header="708" w:footer="708" w:gutter="0"/>
@@ -4209,7 +4641,7 @@
 
 <file path=word/comments.xml><?xml version="1.0" encoding="utf-8"?>
 <w:comments xmlns:wpc="http://schemas.microsoft.com/office/word/2010/wordprocessingCanvas" xmlns:cx="http://schemas.microsoft.com/office/drawing/2014/chartex" xmlns:cx1="http://schemas.microsoft.com/office/drawing/2015/9/8/chartex" xmlns:cx2="http://schemas.microsoft.com/office/drawing/2015/10/21/chartex" xmlns:cx3="http://schemas.microsoft.com/office/drawing/2016/5/9/chartex" xmlns:cx4="http://schemas.microsoft.com/office/drawing/2016/5/10/chartex" xmlns:cx5="http://schemas.microsoft.com/office/drawing/2016/5/11/chartex" xmlns:cx6="http://schemas.microsoft.com/office/drawing/2016/5/12/chartex" xmlns:cx7="http://schemas.microsoft.com/office/drawing/2016/5/13/chartex" xmlns:cx8="http://schemas.microsoft.com/office/drawing/2016/5/14/chartex" xmlns:mc="http://schemas.openxmlformats.org/markup-compatibility/2006" xmlns:aink="http://schemas.microsoft.com/office/drawing/2016/ink" xmlns:am3d="http://schemas.microsoft.com/office/drawing/2017/model3d" xmlns:o="urn:schemas-microsoft-com:office:office" xmlns:r="http://schemas.openxmlformats.org/officeDocument/2006/relationships" xmlns:m="http://schemas.openxmlformats.org/officeDocument/2006/math" xmlns:v="urn:schemas-microsoft-com:vml" xmlns:wp14="http://schemas.microsoft.com/office/word/2010/wordprocessingDrawing" xmlns:wp="http://schemas.openxmlformats.org/drawingml/2006/wordprocessingDrawing" xmlns:w10="urn:schemas-microsoft-com:office:word" xmlns:w="http://schemas.openxmlformats.org/wordprocessingml/2006/main" xmlns:w14="http://schemas.microsoft.com/office/word/2010/wordml" xmlns:w15="http://schemas.microsoft.com/office/word/2012/wordml" xmlns:w16cex="http://schemas.microsoft.com/office/word/2018/wordml/cex" xmlns:w16cid="http://schemas.microsoft.com/office/word/2016/wordml/cid" xmlns:w16="http://schemas.microsoft.com/office/word/2018/wordml" xmlns:w16sdtdh="http://schemas.microsoft.com/office/word/2020/wordml/sdtdatahash" xmlns:w16se="http://schemas.microsoft.com/office/word/2015/wordml/symex" xmlns:wpg="http://schemas.microsoft.com/office/word/2010/wordprocessingGroup" xmlns:wpi="http://schemas.microsoft.com/office/word/2010/wordprocessingInk" xmlns:wne="http://schemas.microsoft.com/office/word/2006/wordml" xmlns:wps="http://schemas.microsoft.com/office/word/2010/wordprocessingShape" mc:Ignorable="w14 w15 w16se w16cid w16 w16cex w16sdtdh wp14">
-  <w:comment w:id="5" w:author="M C" w:date="2021-09-25T14:08:00Z" w:initials="MC">
+  <w:comment w:id="5" w:author="M C" w:date="2021-09-25T16:11:00Z" w:initials="MC">
     <w:p>
       <w:pPr>
         <w:pStyle w:val="Textodecomentrio"/>
@@ -4221,7 +4653,7 @@
         <w:annotationRef/>
       </w:r>
       <w:r>
-        <w:t>Iniciar aqui</w:t>
+        <w:t>Sugestão de referência para os fenômenos físicos observados e outras considerações sobre o ROV</w:t>
       </w:r>
     </w:p>
   </w:comment>
@@ -4241,7 +4673,7 @@
       </w:r>
     </w:p>
   </w:comment>
-  <w:comment w:id="11" w:author="M C" w:date="2021-09-25T14:08:00Z" w:initials="MC">
+  <w:comment w:id="13" w:author="M C" w:date="2021-09-25T14:08:00Z" w:initials="MC">
     <w:p>
       <w:pPr>
         <w:pStyle w:val="Textodecomentrio"/>
@@ -4257,23 +4689,7 @@
       </w:r>
     </w:p>
   </w:comment>
-  <w:comment w:id="14" w:author="M C" w:date="2021-09-25T14:08:00Z" w:initials="MC">
-    <w:p>
-      <w:pPr>
-        <w:pStyle w:val="Textodecomentrio"/>
-      </w:pPr>
-      <w:r>
-        <w:rPr>
-          <w:rStyle w:val="Refdecomentrio"/>
-        </w:rPr>
-        <w:annotationRef/>
-      </w:r>
-      <w:r>
-        <w:t>Iniciar aqui</w:t>
-      </w:r>
-    </w:p>
-  </w:comment>
-  <w:comment w:id="17" w:author="M C" w:date="2021-09-25T14:08:00Z" w:initials="MC">
+  <w:comment w:id="16" w:author="M C" w:date="2021-09-25T14:08:00Z" w:initials="MC">
     <w:p>
       <w:pPr>
         <w:pStyle w:val="Textodecomentrio"/>
@@ -4294,9 +4710,8 @@
 
 <file path=word/commentsExtended.xml><?xml version="1.0" encoding="utf-8"?>
 <w15:commentsEx xmlns:wpc="http://schemas.microsoft.com/office/word/2010/wordprocessingCanvas" xmlns:cx="http://schemas.microsoft.com/office/drawing/2014/chartex" xmlns:cx1="http://schemas.microsoft.com/office/drawing/2015/9/8/chartex" xmlns:cx2="http://schemas.microsoft.com/office/drawing/2015/10/21/chartex" xmlns:cx3="http://schemas.microsoft.com/office/drawing/2016/5/9/chartex" xmlns:cx4="http://schemas.microsoft.com/office/drawing/2016/5/10/chartex" xmlns:cx5="http://schemas.microsoft.com/office/drawing/2016/5/11/chartex" xmlns:cx6="http://schemas.microsoft.com/office/drawing/2016/5/12/chartex" xmlns:cx7="http://schemas.microsoft.com/office/drawing/2016/5/13/chartex" xmlns:cx8="http://schemas.microsoft.com/office/drawing/2016/5/14/chartex" xmlns:mc="http://schemas.openxmlformats.org/markup-compatibility/2006" xmlns:aink="http://schemas.microsoft.com/office/drawing/2016/ink" xmlns:am3d="http://schemas.microsoft.com/office/drawing/2017/model3d" xmlns:o="urn:schemas-microsoft-com:office:office" xmlns:r="http://schemas.openxmlformats.org/officeDocument/2006/relationships" xmlns:m="http://schemas.openxmlformats.org/officeDocument/2006/math" xmlns:v="urn:schemas-microsoft-com:vml" xmlns:wp14="http://schemas.microsoft.com/office/word/2010/wordprocessingDrawing" xmlns:wp="http://schemas.openxmlformats.org/drawingml/2006/wordprocessingDrawing" xmlns:w10="urn:schemas-microsoft-com:office:word" xmlns:w="http://schemas.openxmlformats.org/wordprocessingml/2006/main" xmlns:w14="http://schemas.microsoft.com/office/word/2010/wordml" xmlns:w15="http://schemas.microsoft.com/office/word/2012/wordml" xmlns:w16cex="http://schemas.microsoft.com/office/word/2018/wordml/cex" xmlns:w16cid="http://schemas.microsoft.com/office/word/2016/wordml/cid" xmlns:w16="http://schemas.microsoft.com/office/word/2018/wordml" xmlns:w16sdtdh="http://schemas.microsoft.com/office/word/2020/wordml/sdtdatahash" xmlns:w16se="http://schemas.microsoft.com/office/word/2015/wordml/symex" xmlns:wpg="http://schemas.microsoft.com/office/word/2010/wordprocessingGroup" xmlns:wpi="http://schemas.microsoft.com/office/word/2010/wordprocessingInk" xmlns:wne="http://schemas.microsoft.com/office/word/2006/wordml" xmlns:wps="http://schemas.microsoft.com/office/word/2010/wordprocessingShape" mc:Ignorable="w14 w15 w16se w16cid w16 w16cex w16sdtdh wp14">
-  <w15:commentEx w15:paraId="2210D1A8" w15:done="0"/>
+  <w15:commentEx w15:paraId="0DA2233B" w15:done="0"/>
   <w15:commentEx w15:paraId="0B53B012" w15:done="0"/>
-  <w15:commentEx w15:paraId="5E6879F4" w15:done="0"/>
   <w15:commentEx w15:paraId="79195671" w15:done="0"/>
   <w15:commentEx w15:paraId="41A7C829" w15:done="0"/>
 </w15:commentsEx>
@@ -4304,9 +4719,8 @@
 
 <file path=word/commentsExtensible.xml><?xml version="1.0" encoding="utf-8"?>
 <w16cex:commentsExtensible xmlns:wpc="http://schemas.microsoft.com/office/word/2010/wordprocessingCanvas" xmlns:cx="http://schemas.microsoft.com/office/drawing/2014/chartex" xmlns:cx1="http://schemas.microsoft.com/office/drawing/2015/9/8/chartex" xmlns:cx2="http://schemas.microsoft.com/office/drawing/2015/10/21/chartex" xmlns:cx3="http://schemas.microsoft.com/office/drawing/2016/5/9/chartex" xmlns:cx4="http://schemas.microsoft.com/office/drawing/2016/5/10/chartex" xmlns:cx5="http://schemas.microsoft.com/office/drawing/2016/5/11/chartex" xmlns:cx6="http://schemas.microsoft.com/office/drawing/2016/5/12/chartex" xmlns:cx7="http://schemas.microsoft.com/office/drawing/2016/5/13/chartex" xmlns:cx8="http://schemas.microsoft.com/office/drawing/2016/5/14/chartex" xmlns:mc="http://schemas.openxmlformats.org/markup-compatibility/2006" xmlns:aink="http://schemas.microsoft.com/office/drawing/2016/ink" xmlns:am3d="http://schemas.microsoft.com/office/drawing/2017/model3d" xmlns:o="urn:schemas-microsoft-com:office:office" xmlns:r="http://schemas.openxmlformats.org/officeDocument/2006/relationships" xmlns:m="http://schemas.openxmlformats.org/officeDocument/2006/math" xmlns:v="urn:schemas-microsoft-com:vml" xmlns:wp14="http://schemas.microsoft.com/office/word/2010/wordprocessingDrawing" xmlns:wp="http://schemas.openxmlformats.org/drawingml/2006/wordprocessingDrawing" xmlns:w10="urn:schemas-microsoft-com:office:word" xmlns:w="http://schemas.openxmlformats.org/wordprocessingml/2006/main" xmlns:w14="http://schemas.microsoft.com/office/word/2010/wordml" xmlns:w15="http://schemas.microsoft.com/office/word/2012/wordml" xmlns:w16cex="http://schemas.microsoft.com/office/word/2018/wordml/cex" xmlns:w16cid="http://schemas.microsoft.com/office/word/2016/wordml/cid" xmlns:w16="http://schemas.microsoft.com/office/word/2018/wordml" xmlns:w16sdtdh="http://schemas.microsoft.com/office/word/2020/wordml/sdtdatahash" xmlns:w16se="http://schemas.microsoft.com/office/word/2015/wordml/symex" xmlns:wpg="http://schemas.microsoft.com/office/word/2010/wordprocessingGroup" xmlns:wpi="http://schemas.microsoft.com/office/word/2010/wordprocessingInk" xmlns:wne="http://schemas.microsoft.com/office/word/2006/wordml" xmlns:wps="http://schemas.microsoft.com/office/word/2010/wordprocessingShape" mc:Ignorable="w14 w15 w16se w16cid w16 w16cex w16sdtdh wp14">
-  <w16cex:commentExtensible w16cex:durableId="24F9ABC8" w16cex:dateUtc="2021-09-25T17:08:00Z"/>
+  <w16cex:commentExtensible w16cex:durableId="24F9C89E" w16cex:dateUtc="2021-09-25T19:11:00Z"/>
   <w16cex:commentExtensible w16cex:durableId="24F9AD5E" w16cex:dateUtc="2021-09-25T17:14:00Z"/>
-  <w16cex:commentExtensible w16cex:durableId="24F9ABDC" w16cex:dateUtc="2021-09-25T17:08:00Z"/>
   <w16cex:commentExtensible w16cex:durableId="24F9ABE6" w16cex:dateUtc="2021-09-25T17:08:00Z"/>
   <w16cex:commentExtensible w16cex:durableId="24F9ABF7" w16cex:dateUtc="2021-09-25T17:08:00Z"/>
 </w16cex:commentsExtensible>
@@ -4314,9 +4728,8 @@
 
 <file path=word/commentsIds.xml><?xml version="1.0" encoding="utf-8"?>
 <w16cid:commentsIds xmlns:wpc="http://schemas.microsoft.com/office/word/2010/wordprocessingCanvas" xmlns:cx="http://schemas.microsoft.com/office/drawing/2014/chartex" xmlns:cx1="http://schemas.microsoft.com/office/drawing/2015/9/8/chartex" xmlns:cx2="http://schemas.microsoft.com/office/drawing/2015/10/21/chartex" xmlns:cx3="http://schemas.microsoft.com/office/drawing/2016/5/9/chartex" xmlns:cx4="http://schemas.microsoft.com/office/drawing/2016/5/10/chartex" xmlns:cx5="http://schemas.microsoft.com/office/drawing/2016/5/11/chartex" xmlns:cx6="http://schemas.microsoft.com/office/drawing/2016/5/12/chartex" xmlns:cx7="http://schemas.microsoft.com/office/drawing/2016/5/13/chartex" xmlns:cx8="http://schemas.microsoft.com/office/drawing/2016/5/14/chartex" xmlns:mc="http://schemas.openxmlformats.org/markup-compatibility/2006" xmlns:aink="http://schemas.microsoft.com/office/drawing/2016/ink" xmlns:am3d="http://schemas.microsoft.com/office/drawing/2017/model3d" xmlns:o="urn:schemas-microsoft-com:office:office" xmlns:r="http://schemas.openxmlformats.org/officeDocument/2006/relationships" xmlns:m="http://schemas.openxmlformats.org/officeDocument/2006/math" xmlns:v="urn:schemas-microsoft-com:vml" xmlns:wp14="http://schemas.microsoft.com/office/word/2010/wordprocessingDrawing" xmlns:wp="http://schemas.openxmlformats.org/drawingml/2006/wordprocessingDrawing" xmlns:w10="urn:schemas-microsoft-com:office:word" xmlns:w="http://schemas.openxmlformats.org/wordprocessingml/2006/main" xmlns:w14="http://schemas.microsoft.com/office/word/2010/wordml" xmlns:w15="http://schemas.microsoft.com/office/word/2012/wordml" xmlns:w16cex="http://schemas.microsoft.com/office/word/2018/wordml/cex" xmlns:w16cid="http://schemas.microsoft.com/office/word/2016/wordml/cid" xmlns:w16="http://schemas.microsoft.com/office/word/2018/wordml" xmlns:w16sdtdh="http://schemas.microsoft.com/office/word/2020/wordml/sdtdatahash" xmlns:w16se="http://schemas.microsoft.com/office/word/2015/wordml/symex" xmlns:wpg="http://schemas.microsoft.com/office/word/2010/wordprocessingGroup" xmlns:wpi="http://schemas.microsoft.com/office/word/2010/wordprocessingInk" xmlns:wne="http://schemas.microsoft.com/office/word/2006/wordml" xmlns:wps="http://schemas.microsoft.com/office/word/2010/wordprocessingShape" mc:Ignorable="w14 w15 w16se w16cid w16 w16cex w16sdtdh wp14">
-  <w16cid:commentId w16cid:paraId="2210D1A8" w16cid:durableId="24F9ABC8"/>
+  <w16cid:commentId w16cid:paraId="0DA2233B" w16cid:durableId="24F9C89E"/>
   <w16cid:commentId w16cid:paraId="0B53B012" w16cid:durableId="24F9AD5E"/>
-  <w16cid:commentId w16cid:paraId="5E6879F4" w16cid:durableId="24F9ABDC"/>
   <w16cid:commentId w16cid:paraId="79195671" w16cid:durableId="24F9ABE6"/>
   <w16cid:commentId w16cid:paraId="41A7C829" w16cid:durableId="24F9ABF7"/>
 </w16cid:commentsIds>
@@ -4718,9 +5131,9 @@
   </w:abstractNum>
   <w:abstractNum w:abstractNumId="3" w15:restartNumberingAfterBreak="0">
     <w:nsid w:val="54BA3939"/>
-    <w:multiLevelType w:val="hybridMultilevel"/>
-    <w:tmpl w:val="6C462C44"/>
-    <w:lvl w:ilvl="0" w:tplc="0416000F">
+    <w:multiLevelType w:val="multilevel"/>
+    <w:tmpl w:val="BC1853CC"/>
+    <w:lvl w:ilvl="0">
       <w:start w:val="1"/>
       <w:numFmt w:val="decimal"/>
       <w:lvlText w:val="%1."/>
@@ -4732,77 +5145,109 @@
         <w:rFonts w:hint="default"/>
       </w:rPr>
     </w:lvl>
-    <w:lvl w:ilvl="1" w:tplc="04160019" w:tentative="1">
-      <w:start w:val="1"/>
-      <w:numFmt w:val="lowerLetter"/>
-      <w:lvlText w:val="%2."/>
-      <w:lvlJc w:val="left"/>
-      <w:pPr>
-        <w:ind w:left="1440" w:hanging="360"/>
-      </w:pPr>
-    </w:lvl>
-    <w:lvl w:ilvl="2" w:tplc="0416001B" w:tentative="1">
-      <w:start w:val="1"/>
-      <w:numFmt w:val="lowerRoman"/>
-      <w:lvlText w:val="%3."/>
-      <w:lvlJc w:val="right"/>
-      <w:pPr>
-        <w:ind w:left="2160" w:hanging="180"/>
-      </w:pPr>
-    </w:lvl>
-    <w:lvl w:ilvl="3" w:tplc="0416000F" w:tentative="1">
+    <w:lvl w:ilvl="1">
       <w:start w:val="1"/>
       <w:numFmt w:val="decimal"/>
-      <w:lvlText w:val="%4."/>
+      <w:isLgl/>
+      <w:lvlText w:val="%1.%2."/>
       <w:lvlJc w:val="left"/>
       <w:pPr>
-        <w:ind w:left="2880" w:hanging="360"/>
-      </w:pPr>
+        <w:ind w:left="1080" w:hanging="720"/>
+      </w:pPr>
+      <w:rPr>
+        <w:rFonts w:hint="default"/>
+      </w:rPr>
     </w:lvl>
-    <w:lvl w:ilvl="4" w:tplc="04160019" w:tentative="1">
-      <w:start w:val="1"/>
-      <w:numFmt w:val="lowerLetter"/>
-      <w:lvlText w:val="%5."/>
-      <w:lvlJc w:val="left"/>
-      <w:pPr>
-        <w:ind w:left="3600" w:hanging="360"/>
-      </w:pPr>
-    </w:lvl>
-    <w:lvl w:ilvl="5" w:tplc="0416001B" w:tentative="1">
-      <w:start w:val="1"/>
-      <w:numFmt w:val="lowerRoman"/>
-      <w:lvlText w:val="%6."/>
-      <w:lvlJc w:val="right"/>
-      <w:pPr>
-        <w:ind w:left="4320" w:hanging="180"/>
-      </w:pPr>
-    </w:lvl>
-    <w:lvl w:ilvl="6" w:tplc="0416000F" w:tentative="1">
+    <w:lvl w:ilvl="2">
       <w:start w:val="1"/>
       <w:numFmt w:val="decimal"/>
-      <w:lvlText w:val="%7."/>
+      <w:isLgl/>
+      <w:lvlText w:val="%1.%2.%3."/>
       <w:lvlJc w:val="left"/>
       <w:pPr>
-        <w:ind w:left="5040" w:hanging="360"/>
-      </w:pPr>
+        <w:ind w:left="1080" w:hanging="720"/>
+      </w:pPr>
+      <w:rPr>
+        <w:rFonts w:hint="default"/>
+      </w:rPr>
     </w:lvl>
-    <w:lvl w:ilvl="7" w:tplc="04160019" w:tentative="1">
+    <w:lvl w:ilvl="3">
       <w:start w:val="1"/>
-      <w:numFmt w:val="lowerLetter"/>
-      <w:lvlText w:val="%8."/>
+      <w:numFmt w:val="decimal"/>
+      <w:isLgl/>
+      <w:lvlText w:val="%1.%2.%3.%4."/>
       <w:lvlJc w:val="left"/>
       <w:pPr>
-        <w:ind w:left="5760" w:hanging="360"/>
-      </w:pPr>
+        <w:ind w:left="1440" w:hanging="1080"/>
+      </w:pPr>
+      <w:rPr>
+        <w:rFonts w:hint="default"/>
+      </w:rPr>
     </w:lvl>
-    <w:lvl w:ilvl="8" w:tplc="0416001B" w:tentative="1">
+    <w:lvl w:ilvl="4">
       <w:start w:val="1"/>
-      <w:numFmt w:val="lowerRoman"/>
-      <w:lvlText w:val="%9."/>
-      <w:lvlJc w:val="right"/>
-      <w:pPr>
-        <w:ind w:left="6480" w:hanging="180"/>
-      </w:pPr>
+      <w:numFmt w:val="decimal"/>
+      <w:isLgl/>
+      <w:lvlText w:val="%1.%2.%3.%4.%5."/>
+      <w:lvlJc w:val="left"/>
+      <w:pPr>
+        <w:ind w:left="1440" w:hanging="1080"/>
+      </w:pPr>
+      <w:rPr>
+        <w:rFonts w:hint="default"/>
+      </w:rPr>
+    </w:lvl>
+    <w:lvl w:ilvl="5">
+      <w:start w:val="1"/>
+      <w:numFmt w:val="decimal"/>
+      <w:isLgl/>
+      <w:lvlText w:val="%1.%2.%3.%4.%5.%6."/>
+      <w:lvlJc w:val="left"/>
+      <w:pPr>
+        <w:ind w:left="1800" w:hanging="1440"/>
+      </w:pPr>
+      <w:rPr>
+        <w:rFonts w:hint="default"/>
+      </w:rPr>
+    </w:lvl>
+    <w:lvl w:ilvl="6">
+      <w:start w:val="1"/>
+      <w:numFmt w:val="decimal"/>
+      <w:isLgl/>
+      <w:lvlText w:val="%1.%2.%3.%4.%5.%6.%7."/>
+      <w:lvlJc w:val="left"/>
+      <w:pPr>
+        <w:ind w:left="1800" w:hanging="1440"/>
+      </w:pPr>
+      <w:rPr>
+        <w:rFonts w:hint="default"/>
+      </w:rPr>
+    </w:lvl>
+    <w:lvl w:ilvl="7">
+      <w:start w:val="1"/>
+      <w:numFmt w:val="decimal"/>
+      <w:isLgl/>
+      <w:lvlText w:val="%1.%2.%3.%4.%5.%6.%7.%8."/>
+      <w:lvlJc w:val="left"/>
+      <w:pPr>
+        <w:ind w:left="2160" w:hanging="1800"/>
+      </w:pPr>
+      <w:rPr>
+        <w:rFonts w:hint="default"/>
+      </w:rPr>
+    </w:lvl>
+    <w:lvl w:ilvl="8">
+      <w:start w:val="1"/>
+      <w:numFmt w:val="decimal"/>
+      <w:isLgl/>
+      <w:lvlText w:val="%1.%2.%3.%4.%5.%6.%7.%8.%9."/>
+      <w:lvlJc w:val="left"/>
+      <w:pPr>
+        <w:ind w:left="2520" w:hanging="2160"/>
+      </w:pPr>
+      <w:rPr>
+        <w:rFonts w:hint="default"/>
+      </w:rPr>
     </w:lvl>
   </w:abstractNum>
   <w:abstractNum w:abstractNumId="4" w15:restartNumberingAfterBreak="0">
@@ -5350,7 +5795,7 @@
   <w:style w:type="paragraph" w:default="1" w:styleId="Normal">
     <w:name w:val="Normal"/>
     <w:qFormat/>
-    <w:rsid w:val="00E93D40"/>
+    <w:rsid w:val="000A43F9"/>
   </w:style>
   <w:style w:type="paragraph" w:styleId="Ttulo1">
     <w:name w:val="heading 1"/>
@@ -5693,6 +6138,14 @@
       <w:szCs w:val="20"/>
     </w:rPr>
   </w:style>
+  <w:style w:type="paragraph" w:styleId="Bibliografia">
+    <w:name w:val="Bibliography"/>
+    <w:basedOn w:val="Normal"/>
+    <w:next w:val="Normal"/>
+    <w:uiPriority w:val="37"/>
+    <w:unhideWhenUsed/>
+    <w:rsid w:val="00B3084B"/>
+  </w:style>
 </w:styles>
 </file>
 
@@ -5992,11 +6445,42 @@
 </file>
 
 <file path=customXml/item1.xml><?xml version="1.0" encoding="utf-8"?>
-<b:Sources xmlns:b="http://schemas.openxmlformats.org/officeDocument/2006/bibliography" xmlns="http://schemas.openxmlformats.org/officeDocument/2006/bibliography" SelectedStyle="\ABNT_Author.XSL" StyleName="ABNT NBR 6023:2002*" Version="1"/>
+<b:Sources xmlns:b="http://schemas.openxmlformats.org/officeDocument/2006/bibliography" xmlns="http://schemas.openxmlformats.org/officeDocument/2006/bibliography" SelectedStyle="\ABNT_Author.XSL" StyleName="ABNT NBR 6023:2002*" Version="1">
+  <b:Source>
+    <b:Tag>Leã12</b:Tag>
+    <b:SourceType>Book</b:SourceType>
+    <b:Guid>{F1ADEDBE-EB2D-40DD-A88C-93856623B4C7}</b:Guid>
+    <b:Author>
+      <b:Author>
+        <b:NameList>
+          <b:Person>
+            <b:Last>Leão</b:Last>
+            <b:First>João</b:First>
+            <b:Middle>Paulo Carvalho Ferreira</b:Middle>
+          </b:Person>
+        </b:NameList>
+      </b:Author>
+      <b:Editor>
+        <b:NameList>
+          <b:Person>
+            <b:Last>Porto</b:Last>
+            <b:First>Faculdade</b:First>
+            <b:Middle>de Engenharia da Universidade do</b:Middle>
+          </b:Person>
+        </b:NameList>
+      </b:Editor>
+    </b:Author>
+    <b:Title>Comunicações Rádio Subaquáticas</b:Title>
+    <b:Year>2012</b:Year>
+    <b:YearAccessed>2021</b:YearAccessed>
+    <b:City>Porto</b:City>
+    <b:RefOrder>1</b:RefOrder>
+  </b:Source>
+</b:Sources>
 </file>
 
 <file path=customXml/itemProps1.xml><?xml version="1.0" encoding="utf-8"?>
-<ds:datastoreItem xmlns:ds="http://schemas.openxmlformats.org/officeDocument/2006/customXml" ds:itemID="{3D78459C-3FE1-4298-AA45-3A53557FB0EB}">
+<ds:datastoreItem xmlns:ds="http://schemas.openxmlformats.org/officeDocument/2006/customXml" ds:itemID="{53D479E6-DA1F-4560-81F1-99D5DBD84628}">
   <ds:schemaRefs>
     <ds:schemaRef ds:uri="http://schemas.openxmlformats.org/officeDocument/2006/bibliography"/>
   </ds:schemaRefs>

</xml_diff>